<commit_message>
Paper format Fixxed, acc Prasidang
</commit_message>
<xml_diff>
--- a/Resource/Skripsi/Paper.docx
+++ b/Resource/Skripsi/Paper.docx
@@ -1,6 +1,6 @@
 
 <file path=word/document.xml><?xml version="1.0" encoding="utf-8"?>
-<w:document xmlns:wpc="http://schemas.microsoft.com/office/word/2010/wordprocessingCanvas" xmlns:cx="http://schemas.microsoft.com/office/drawing/2014/chartex" xmlns:cx1="http://schemas.microsoft.com/office/drawing/2015/9/8/chartex" xmlns:mc="http://schemas.openxmlformats.org/markup-compatibility/2006" xmlns:o="urn:schemas-microsoft-com:office:office" xmlns:r="http://schemas.openxmlformats.org/officeDocument/2006/relationships" xmlns:m="http://schemas.openxmlformats.org/officeDocument/2006/math" xmlns:v="urn:schemas-microsoft-com:vml" xmlns:wp14="http://schemas.microsoft.com/office/word/2010/wordprocessingDrawing" xmlns:wp="http://schemas.openxmlformats.org/drawingml/2006/wordprocessingDrawing" xmlns:w10="urn:schemas-microsoft-com:office:word" xmlns:w="http://schemas.openxmlformats.org/wordprocessingml/2006/main" xmlns:w14="http://schemas.microsoft.com/office/word/2010/wordml" xmlns:w15="http://schemas.microsoft.com/office/word/2012/wordml" xmlns:w16se="http://schemas.microsoft.com/office/word/2015/wordml/symex" xmlns:wpg="http://schemas.microsoft.com/office/word/2010/wordprocessingGroup" xmlns:wpi="http://schemas.microsoft.com/office/word/2010/wordprocessingInk" xmlns:wne="http://schemas.microsoft.com/office/word/2006/wordml" xmlns:wps="http://schemas.microsoft.com/office/word/2010/wordprocessingShape" mc:Ignorable="w14 w15 w16se wp14">
+<w:document xmlns:wpc="http://schemas.microsoft.com/office/word/2010/wordprocessingCanvas" xmlns:mc="http://schemas.openxmlformats.org/markup-compatibility/2006" xmlns:o="urn:schemas-microsoft-com:office:office" xmlns:r="http://schemas.openxmlformats.org/officeDocument/2006/relationships" xmlns:m="http://schemas.openxmlformats.org/officeDocument/2006/math" xmlns:v="urn:schemas-microsoft-com:vml" xmlns:wp14="http://schemas.microsoft.com/office/word/2010/wordprocessingDrawing" xmlns:wp="http://schemas.openxmlformats.org/drawingml/2006/wordprocessingDrawing" xmlns:w10="urn:schemas-microsoft-com:office:word" xmlns:w="http://schemas.openxmlformats.org/wordprocessingml/2006/main" xmlns:w14="http://schemas.microsoft.com/office/word/2010/wordml" xmlns:w15="http://schemas.microsoft.com/office/word/2012/wordml" xmlns:wpg="http://schemas.microsoft.com/office/word/2010/wordprocessingGroup" xmlns:wpi="http://schemas.microsoft.com/office/word/2010/wordprocessingInk" xmlns:wne="http://schemas.microsoft.com/office/word/2006/wordml" xmlns:wps="http://schemas.microsoft.com/office/word/2010/wordprocessingShape" mc:Ignorable="w14 w15 wp14">
   <w:body>
     <w:p>
       <w:pPr>
@@ -22,7 +22,17 @@
           <w:i/>
           <w:color w:val="000000" w:themeColor="text1"/>
         </w:rPr>
-        <w:t xml:space="preserve">Data-To-Text </w:t>
+        <w:t>Data-To-</w:t>
+      </w:r>
+      <w:bookmarkStart w:id="0" w:name="_GoBack"/>
+      <w:bookmarkEnd w:id="0"/>
+      <w:r>
+        <w:rPr>
+          <w:bCs w:val="0"/>
+          <w:i/>
+          <w:color w:val="000000" w:themeColor="text1"/>
+        </w:rPr>
+        <w:t xml:space="preserve">Text </w:t>
       </w:r>
       <w:r>
         <w:rPr>
@@ -118,6 +128,7 @@
           <w:rFonts w:eastAsia="MS Mincho"/>
           <w:lang w:val="en-ID"/>
         </w:rPr>
+        <w:lastRenderedPageBreak/>
         <w:t>Muhammad Ridwan</w:t>
       </w:r>
       <w:r>
@@ -325,14 +336,14 @@
     <w:p>
       <w:pPr>
         <w:pStyle w:val="Abstract"/>
-        <w:spacing w:after="0"/>
-        <w:ind w:right="78" w:firstLine="272"/>
+        <w:ind w:firstLine="272"/>
       </w:pPr>
       <w:r>
         <w:rPr>
           <w:rFonts w:eastAsia="MS Mincho"/>
           <w:iCs/>
         </w:rPr>
+        <w:lastRenderedPageBreak/>
         <w:t>Abstrak</w:t>
       </w:r>
       <w:r>
@@ -411,7 +422,13 @@
         <w:t xml:space="preserve"> kedalam bentuk tekstual. </w:t>
       </w:r>
       <w:r>
-        <w:t xml:space="preserve">Namun seiring dengan perkembangan teknologi, bidang dari suatu data dan beragamnya pengguna menjadi salah satu fokus yang harus diperhatikan dalam pengembangan </w:t>
+        <w:t xml:space="preserve">Namun seiring dengan perkembangan teknologi, </w:t>
+      </w:r>
+      <w:r>
+        <w:t xml:space="preserve">beragamnya </w:t>
+      </w:r>
+      <w:r>
+        <w:t xml:space="preserve">bidang dari suatu data dan beragamnya pengguna menjadi salah satu fokus yang harus diperhatikan dalam pengembangan </w:t>
       </w:r>
       <w:r>
         <w:rPr>
@@ -492,7 +509,19 @@
         <w:rPr>
           <w:lang w:val="en-ID"/>
         </w:rPr>
-        <w:t xml:space="preserve">dapat menerima masukan dari bidang atau domain apapun, baik </w:t>
+        <w:t xml:space="preserve">dapat menerima masukan </w:t>
+      </w:r>
+      <w:r>
+        <w:rPr>
+          <w:lang w:val="en-ID"/>
+        </w:rPr>
+        <w:t xml:space="preserve">berupa data </w:t>
+      </w:r>
+      <w:r>
+        <w:rPr>
+          <w:lang w:val="en-ID"/>
+        </w:rPr>
+        <w:t xml:space="preserve">dari bidang atau domain apapun, baik </w:t>
       </w:r>
       <w:r>
         <w:t xml:space="preserve">data tersebut memiliki identitas berupa informasi </w:t>
@@ -509,8 +538,15 @@
       <w:r>
         <w:rPr>
           <w:i/>
-        </w:rPr>
-        <w:t xml:space="preserve">Rule </w:t>
+          <w:iCs/>
+        </w:rPr>
+        <w:t>r</w:t>
+      </w:r>
+      <w:r>
+        <w:rPr>
+          <w:i/>
+        </w:rPr>
+        <w:t xml:space="preserve">ule </w:t>
       </w:r>
       <w:r>
         <w:t>ataupun tidak.</w:t>
@@ -546,7 +582,6 @@
         </w:rPr>
         <w:t xml:space="preserve"> </w:t>
       </w:r>
-      <w:proofErr w:type="gramStart"/>
       <w:r>
         <w:rPr>
           <w:lang w:val="en-ID"/>
@@ -563,17 +598,12 @@
         <w:rPr>
           <w:lang w:val="en-ID"/>
         </w:rPr>
-        <w:t>nginterpretasikan</w:t>
-      </w:r>
-      <w:proofErr w:type="gramEnd"/>
-      <w:r>
-        <w:rPr>
-          <w:lang w:val="en-ID"/>
-        </w:rPr>
-        <w:t xml:space="preserve"> data secara </w:t>
-      </w:r>
-      <w:r>
-        <w:rPr>
+        <w:t xml:space="preserve">nginterpretasikan data secara </w:t>
+      </w:r>
+      <w:r>
+        <w:rPr>
+          <w:i/>
+          <w:iCs/>
           <w:lang w:val="en-ID"/>
         </w:rPr>
         <w:t>general</w:t>
@@ -658,7 +688,7 @@
       </w:r>
       <w:r>
         <w:rPr>
-          <w:lang w:val="en-ID"/>
+          <w:lang w:val="id-ID"/>
         </w:rPr>
         <w:t>siswa pada tingkat sekolah dasar sekalipun</w:t>
       </w:r>
@@ -689,7 +719,7 @@
       <w:pPr>
         <w:pStyle w:val="Abstract"/>
         <w:spacing w:after="0" w:line="228" w:lineRule="auto"/>
-        <w:ind w:right="78" w:firstLine="272"/>
+        <w:ind w:firstLine="272"/>
         <w:rPr>
           <w:rFonts w:eastAsia="MS Mincho"/>
         </w:rPr>
@@ -698,7 +728,6 @@
     <w:p>
       <w:pPr>
         <w:pStyle w:val="keywords"/>
-        <w:ind w:right="78"/>
         <w:rPr>
           <w:rFonts w:eastAsia="MS Mincho"/>
           <w:lang w:val="en-ID"/>
@@ -720,20 +749,6 @@
       <w:r>
         <w:rPr>
           <w:rFonts w:eastAsia="MS Mincho"/>
-          <w:b w:val="0"/>
-          <w:bCs w:val="0"/>
-          <w:iCs w:val="0"/>
-          <w:noProof w:val="0"/>
-          <w:color w:val="000000" w:themeColor="text1"/>
-          <w:sz w:val="22"/>
-          <w:szCs w:val="22"/>
-          <w:lang w:val="id-ID"/>
-        </w:rPr>
-        <w:t xml:space="preserve"> </w:t>
-      </w:r>
-      <w:r>
-        <w:rPr>
-          <w:rFonts w:eastAsia="MS Mincho"/>
           <w:lang w:val="id-ID"/>
         </w:rPr>
         <w:t>Data-to-Text</w:t>
@@ -835,7 +850,6 @@
     <w:p>
       <w:pPr>
         <w:pStyle w:val="Heading1"/>
-        <w:ind w:right="78"/>
       </w:pPr>
       <w:r>
         <w:t xml:space="preserve"> Pendahuluan</w:t>
@@ -844,7 +858,6 @@
     <w:p>
       <w:pPr>
         <w:pStyle w:val="BodyText"/>
-        <w:ind w:right="78"/>
         <w:rPr>
           <w:lang w:val="en-ID"/>
         </w:rPr>
@@ -1284,6 +1297,7 @@
         <w:rPr>
           <w:i/>
         </w:rPr>
+        <w:lastRenderedPageBreak/>
         <w:t>planning</w:t>
       </w:r>
       <w:r>
@@ -1827,7 +1841,6 @@
       <w:pPr>
         <w:pStyle w:val="BodyText"/>
         <w:spacing w:line="240" w:lineRule="auto"/>
-        <w:ind w:right="78"/>
       </w:pPr>
       <w:r>
         <w:t xml:space="preserve">Dalam </w:t>
@@ -1838,13 +1851,8 @@
       <w:r>
         <w:t xml:space="preserve"> ini, </w:t>
       </w:r>
-      <w:proofErr w:type="gramStart"/>
-      <w:r>
-        <w:t>akan</w:t>
-      </w:r>
-      <w:proofErr w:type="gramEnd"/>
-      <w:r>
-        <w:t xml:space="preserve"> dibangun sebuah sistem D2T yang</w:t>
+      <w:r>
+        <w:t>akan dibangun sebuah sistem D2T yang</w:t>
       </w:r>
       <w:r>
         <w:t xml:space="preserve"> tidak terikat pada suatu bidang apapun dan</w:t>
@@ -2151,8 +2159,15 @@
           <w:szCs w:val="32"/>
           <w:lang w:val="id-ID"/>
         </w:rPr>
+        <w:t xml:space="preserve">aplikasi ini dapat </w:t>
+      </w:r>
+      <w:r>
+        <w:rPr>
+          <w:szCs w:val="32"/>
+          <w:lang w:val="id-ID"/>
+        </w:rPr>
         <w:lastRenderedPageBreak/>
-        <w:t>aplikasi ini dapat menghasilkan ramalan cuaca laut tekstual untuk rig minyak lepas pantai</w:t>
+        <w:t>menghasilkan ramalan cuaca laut tekstual untuk rig minyak lepas pantai</w:t>
       </w:r>
       <w:r>
         <w:rPr>
@@ -2385,7 +2400,6 @@
     <w:p>
       <w:pPr>
         <w:pStyle w:val="Heading1"/>
-        <w:ind w:right="78"/>
         <w:rPr>
           <w:lang w:val="id-ID"/>
         </w:rPr>
@@ -2406,7 +2420,7 @@
     <w:p>
       <w:pPr>
         <w:pStyle w:val="BodyText"/>
-        <w:ind w:right="78" w:firstLine="0"/>
+        <w:ind w:firstLine="0"/>
         <w:rPr>
           <w:lang w:val="id-ID"/>
         </w:rPr>
@@ -2598,7 +2612,25 @@
         <w:rPr>
           <w:lang w:val="en-ID"/>
         </w:rPr>
-        <w:t xml:space="preserve"> seperti pada gambar 1.</w:t>
+        <w:t xml:space="preserve"> seperti pada “G</w:t>
+      </w:r>
+      <w:r>
+        <w:rPr>
+          <w:lang w:val="en-ID"/>
+        </w:rPr>
+        <w:t>ambar 1</w:t>
+      </w:r>
+      <w:r>
+        <w:rPr>
+          <w:lang w:val="en-ID"/>
+        </w:rPr>
+        <w:t>”</w:t>
+      </w:r>
+      <w:r>
+        <w:rPr>
+          <w:lang w:val="en-ID"/>
+        </w:rPr>
+        <w:t>.</w:t>
       </w:r>
       <w:r>
         <w:rPr>
@@ -2616,7 +2648,7 @@
     <w:p>
       <w:pPr>
         <w:pStyle w:val="BodyText"/>
-        <w:ind w:right="78" w:firstLine="0"/>
+        <w:ind w:firstLine="0"/>
       </w:pPr>
       <w:r>
         <w:rPr>
@@ -2645,7 +2677,7 @@
             <v:path o:extrusionok="f" gradientshapeok="t" o:connecttype="rect"/>
             <o:lock v:ext="edit" aspectratio="t"/>
           </v:shapetype>
-          <v:shape id="_x0000_i1025" type="#_x0000_t75" style="width:252pt;height:238.5pt">
+          <v:shape id="_x0000_i1025" type="#_x0000_t75" style="width:251.7pt;height:238.55pt">
             <v:imagedata r:id="rId8" o:title="MODEL"/>
           </v:shape>
         </w:pict>
@@ -2654,7 +2686,7 @@
     <w:p>
       <w:pPr>
         <w:pStyle w:val="Caption"/>
-        <w:spacing w:after="120"/>
+        <w:spacing w:before="80" w:after="200"/>
         <w:jc w:val="left"/>
         <w:rPr>
           <w:b w:val="0"/>
@@ -2735,7 +2767,7 @@
           <w:ilvl w:val="0"/>
           <w:numId w:val="13"/>
         </w:numPr>
-        <w:spacing w:after="120" w:line="228" w:lineRule="auto"/>
+        <w:spacing w:before="120" w:after="60" w:line="228" w:lineRule="auto"/>
         <w:ind w:left="284" w:hanging="284"/>
         <w:jc w:val="both"/>
       </w:pPr>
@@ -2874,21 +2906,7 @@
         <w:rPr>
           <w:lang w:val="en-ID"/>
         </w:rPr>
-        <w:t xml:space="preserve"> terdiri dari </w:t>
-      </w:r>
-      <w:proofErr w:type="gramStart"/>
-      <w:r>
-        <w:rPr>
-          <w:lang w:val="en-ID"/>
-        </w:rPr>
-        <w:t>nama</w:t>
-      </w:r>
-      <w:proofErr w:type="gramEnd"/>
-      <w:r>
-        <w:rPr>
-          <w:lang w:val="en-ID"/>
-        </w:rPr>
-        <w:t xml:space="preserve"> parameter, tipe parameter (</w:t>
+        <w:t xml:space="preserve"> terdiri dari nama parameter, tipe parameter (</w:t>
       </w:r>
       <w:r>
         <w:rPr>
@@ -3023,8 +3041,7 @@
       <w:pPr>
         <w:pStyle w:val="Caption"/>
         <w:keepNext/>
-        <w:spacing w:before="120"/>
-        <w:ind w:right="78"/>
+        <w:spacing w:before="240" w:after="120"/>
         <w:rPr>
           <w:b w:val="0"/>
           <w:i/>
@@ -3037,6 +3054,7 @@
           <w:b w:val="0"/>
           <w:sz w:val="16"/>
         </w:rPr>
+        <w:lastRenderedPageBreak/>
         <w:t xml:space="preserve">Tabel </w:t>
       </w:r>
       <w:r>
@@ -3920,21 +3938,11 @@
     </w:tbl>
     <w:p>
       <w:pPr>
-        <w:spacing w:after="120" w:line="228" w:lineRule="auto"/>
-        <w:ind w:firstLine="284"/>
-        <w:jc w:val="both"/>
-        <w:rPr>
-          <w:lang w:val="en-ID"/>
-        </w:rPr>
-      </w:pPr>
-    </w:p>
-    <w:p>
-      <w:pPr>
         <w:numPr>
           <w:ilvl w:val="0"/>
           <w:numId w:val="13"/>
         </w:numPr>
-        <w:spacing w:after="120" w:line="228" w:lineRule="auto"/>
+        <w:spacing w:before="120" w:after="60" w:line="228" w:lineRule="auto"/>
         <w:ind w:left="284" w:hanging="284"/>
         <w:jc w:val="both"/>
       </w:pPr>
@@ -4175,21 +4183,43 @@
         <w:rPr>
           <w:lang w:val="en-ID"/>
         </w:rPr>
-        <w:t xml:space="preserve">Proses ini dilakukan untuk mencari pola diskret dari suatu data, yang nantinya </w:t>
-      </w:r>
-      <w:proofErr w:type="gramStart"/>
-      <w:r>
-        <w:rPr>
-          <w:lang w:val="en-ID"/>
-        </w:rPr>
-        <w:t>akan</w:t>
-      </w:r>
-      <w:proofErr w:type="gramEnd"/>
-      <w:r>
-        <w:rPr>
-          <w:lang w:val="en-ID"/>
-        </w:rPr>
-        <w:t xml:space="preserve"> diproses lebih lanjut pada tahapan selanjutnya, untuk lebih lengkapnya digambarkan pada gambar 2.</w:t>
+        <w:t xml:space="preserve">Proses ini dilakukan untuk mencari pola diskret dari suatu data, yang nantinya akan diproses lebih lanjut pada tahapan selanjutnya, untuk lebih lengkapnya digambarkan pada </w:t>
+      </w:r>
+      <w:r>
+        <w:rPr>
+          <w:lang w:val="en-ID"/>
+        </w:rPr>
+        <w:t>“G</w:t>
+      </w:r>
+      <w:r>
+        <w:rPr>
+          <w:lang w:val="en-ID"/>
+        </w:rPr>
+        <w:t>ambar</w:t>
+      </w:r>
+      <w:r>
+        <w:rPr>
+          <w:lang w:val="en-ID"/>
+        </w:rPr>
+        <w:t>.</w:t>
+      </w:r>
+      <w:r>
+        <w:rPr>
+          <w:lang w:val="en-ID"/>
+        </w:rPr>
+        <w:t xml:space="preserve"> 2</w:t>
+      </w:r>
+      <w:r>
+        <w:rPr>
+          <w:lang w:val="en-ID"/>
+        </w:rPr>
+        <w:t>”</w:t>
+      </w:r>
+      <w:r>
+        <w:rPr>
+          <w:lang w:val="en-ID"/>
+        </w:rPr>
+        <w:t>.</w:t>
       </w:r>
     </w:p>
     <w:p>
@@ -4242,7 +4272,7 @@
     <w:p>
       <w:pPr>
         <w:pStyle w:val="Caption"/>
-        <w:spacing w:after="120"/>
+        <w:spacing w:before="80" w:after="200"/>
         <w:jc w:val="left"/>
         <w:rPr>
           <w:b w:val="0"/>
@@ -4257,7 +4287,7 @@
           <w:sz w:val="16"/>
           <w:szCs w:val="16"/>
         </w:rPr>
-        <w:t xml:space="preserve">Gambar </w:t>
+        <w:t>Gambar</w:t>
       </w:r>
       <w:r>
         <w:rPr>
@@ -4265,6 +4295,22 @@
           <w:sz w:val="16"/>
           <w:szCs w:val="16"/>
         </w:rPr>
+        <w:t>.</w:t>
+      </w:r>
+      <w:r>
+        <w:rPr>
+          <w:b w:val="0"/>
+          <w:sz w:val="16"/>
+          <w:szCs w:val="16"/>
+        </w:rPr>
+        <w:t xml:space="preserve"> </w:t>
+      </w:r>
+      <w:r>
+        <w:rPr>
+          <w:b w:val="0"/>
+          <w:sz w:val="16"/>
+          <w:szCs w:val="16"/>
+        </w:rPr>
         <w:t>2</w:t>
       </w:r>
       <w:r>
@@ -4272,6 +4318,14 @@
           <w:b w:val="0"/>
           <w:sz w:val="16"/>
           <w:szCs w:val="16"/>
+        </w:rPr>
+        <w:t>.</w:t>
+      </w:r>
+      <w:r>
+        <w:rPr>
+          <w:b w:val="0"/>
+          <w:sz w:val="16"/>
+          <w:szCs w:val="16"/>
           <w:lang w:val="id-ID"/>
         </w:rPr>
         <w:t xml:space="preserve"> </w:t>
@@ -4283,13 +4337,57 @@
           <w:szCs w:val="16"/>
           <w:lang w:val="en-ID"/>
         </w:rPr>
-        <w:t>Hasil model signal analysis</w:t>
+        <w:t xml:space="preserve">Hasil Model </w:t>
+      </w:r>
+      <w:r>
+        <w:rPr>
+          <w:b w:val="0"/>
+          <w:i/>
+          <w:iCs/>
+          <w:sz w:val="16"/>
+          <w:szCs w:val="16"/>
+          <w:lang w:val="en-ID"/>
+        </w:rPr>
+        <w:t>S</w:t>
+      </w:r>
+      <w:r>
+        <w:rPr>
+          <w:b w:val="0"/>
+          <w:i/>
+          <w:iCs/>
+          <w:sz w:val="16"/>
+          <w:szCs w:val="16"/>
+          <w:lang w:val="en-ID"/>
+        </w:rPr>
+        <w:t xml:space="preserve">ignal </w:t>
+      </w:r>
+      <w:r>
+        <w:rPr>
+          <w:b w:val="0"/>
+          <w:i/>
+          <w:iCs/>
+          <w:sz w:val="16"/>
+          <w:szCs w:val="16"/>
+          <w:lang w:val="en-ID"/>
+        </w:rPr>
+        <w:t>A</w:t>
+      </w:r>
+      <w:r>
+        <w:rPr>
+          <w:b w:val="0"/>
+          <w:i/>
+          <w:iCs/>
+          <w:sz w:val="16"/>
+          <w:szCs w:val="16"/>
+          <w:lang w:val="en-ID"/>
+        </w:rPr>
+        <w:t>nalysis</w:t>
       </w:r>
     </w:p>
     <w:p>
       <w:pPr>
         <w:spacing w:after="120" w:line="228" w:lineRule="auto"/>
-        <w:ind w:right="78" w:firstLine="284"/>
+        <w:ind w:firstLine="284"/>
         <w:jc w:val="both"/>
         <w:rPr>
           <w:lang w:val="id-ID"/>
@@ -4345,21 +4443,7 @@
         <w:rPr>
           <w:lang w:val="en-ID"/>
         </w:rPr>
-        <w:t>pertama-tama dicari selisih antara data ke i dan i+i</w:t>
-      </w:r>
-      <w:proofErr w:type="gramStart"/>
-      <w:r>
-        <w:rPr>
-          <w:lang w:val="en-ID"/>
-        </w:rPr>
-        <w:t>,  lalu</w:t>
-      </w:r>
-      <w:proofErr w:type="gramEnd"/>
-      <w:r>
-        <w:rPr>
-          <w:lang w:val="en-ID"/>
-        </w:rPr>
-        <w:t xml:space="preserve"> dijumlahkan selisihnya sesuai dengan apakah selisih tersebut bernilai negatif (</w:t>
+        <w:t>pertama-tama dicari selisih antara data ke i dan i+i,  lalu dijumlahkan selisihnya sesuai dengan apakah selisih tersebut bernilai negatif (</w:t>
       </w:r>
       <w:r>
         <w:rPr>
@@ -4410,7 +4494,7 @@
     <w:p>
       <w:pPr>
         <w:spacing w:after="120" w:line="228" w:lineRule="auto"/>
-        <w:ind w:right="78" w:firstLine="284"/>
+        <w:ind w:firstLine="284"/>
         <w:jc w:val="both"/>
         <w:rPr>
           <w:lang w:val="en-ID"/>
@@ -4464,7 +4548,7 @@
     <w:p>
       <w:pPr>
         <w:spacing w:after="120" w:line="228" w:lineRule="auto"/>
-        <w:ind w:right="78" w:firstLine="284"/>
+        <w:ind w:firstLine="284"/>
         <w:jc w:val="both"/>
         <w:rPr>
           <w:i/>
@@ -4557,7 +4641,7 @@
     <w:p>
       <w:pPr>
         <w:spacing w:after="120" w:line="228" w:lineRule="auto"/>
-        <w:ind w:right="78" w:firstLine="284"/>
+        <w:ind w:firstLine="284"/>
         <w:jc w:val="both"/>
         <w:rPr>
           <w:i/>
@@ -4568,7 +4652,7 @@
     <w:p>
       <w:pPr>
         <w:spacing w:after="120" w:line="228" w:lineRule="auto"/>
-        <w:ind w:right="78" w:firstLine="284"/>
+        <w:ind w:firstLine="284"/>
         <w:jc w:val="both"/>
         <w:rPr>
           <w:lang w:val="en-ID"/>
@@ -4581,8 +4665,8 @@
           <w:ilvl w:val="0"/>
           <w:numId w:val="13"/>
         </w:numPr>
-        <w:spacing w:after="120" w:line="228" w:lineRule="auto"/>
-        <w:ind w:left="284" w:right="78" w:hanging="284"/>
+        <w:spacing w:before="120" w:after="60" w:line="228" w:lineRule="auto"/>
+        <w:ind w:left="284" w:hanging="284"/>
         <w:jc w:val="both"/>
       </w:pPr>
       <w:r>
@@ -4597,7 +4681,7 @@
     <w:p>
       <w:pPr>
         <w:spacing w:after="120" w:line="228" w:lineRule="auto"/>
-        <w:ind w:right="78" w:firstLine="284"/>
+        <w:ind w:firstLine="284"/>
         <w:jc w:val="both"/>
         <w:rPr>
           <w:i/>
@@ -4608,21 +4692,7 @@
         <w:rPr>
           <w:lang w:val="en-ID"/>
         </w:rPr>
-        <w:t xml:space="preserve">Karena berita yang </w:t>
-      </w:r>
-      <w:proofErr w:type="gramStart"/>
-      <w:r>
-        <w:rPr>
-          <w:lang w:val="en-ID"/>
-        </w:rPr>
-        <w:t>akan</w:t>
-      </w:r>
-      <w:proofErr w:type="gramEnd"/>
-      <w:r>
-        <w:rPr>
-          <w:lang w:val="en-ID"/>
-        </w:rPr>
-        <w:t xml:space="preserve"> dibangkitkan berupa berita </w:t>
+        <w:t xml:space="preserve">Karena berita yang akan dibangkitkan berupa berita </w:t>
       </w:r>
       <w:r>
         <w:rPr>
@@ -4994,7 +5064,6 @@
       <w:pPr>
         <w:keepNext/>
         <w:spacing w:line="228" w:lineRule="auto"/>
-        <w:ind w:right="78"/>
         <w:jc w:val="left"/>
       </w:pPr>
       <w:r>
@@ -5054,7 +5123,7 @@
     <w:p>
       <w:pPr>
         <w:pStyle w:val="Caption"/>
-        <w:spacing w:after="120"/>
+        <w:spacing w:before="80" w:after="200"/>
         <w:jc w:val="left"/>
         <w:rPr>
           <w:b w:val="0"/>
@@ -5070,43 +5139,7 @@
           <w:b w:val="0"/>
           <w:sz w:val="16"/>
         </w:rPr>
-        <w:t xml:space="preserve">Gambar </w:t>
-      </w:r>
-      <w:r>
-        <w:rPr>
-          <w:b w:val="0"/>
-          <w:sz w:val="16"/>
-        </w:rPr>
-        <w:fldChar w:fldCharType="begin"/>
-      </w:r>
-      <w:r>
-        <w:rPr>
-          <w:b w:val="0"/>
-          <w:sz w:val="16"/>
-        </w:rPr>
-        <w:instrText xml:space="preserve"> SEQ Gambar \* ARABIC </w:instrText>
-      </w:r>
-      <w:r>
-        <w:rPr>
-          <w:b w:val="0"/>
-          <w:sz w:val="16"/>
-        </w:rPr>
-        <w:fldChar w:fldCharType="separate"/>
-      </w:r>
-      <w:r>
-        <w:rPr>
-          <w:b w:val="0"/>
-          <w:noProof/>
-          <w:sz w:val="16"/>
-        </w:rPr>
-        <w:t>1</w:t>
-      </w:r>
-      <w:r>
-        <w:rPr>
-          <w:b w:val="0"/>
-          <w:sz w:val="16"/>
-        </w:rPr>
-        <w:fldChar w:fldCharType="end"/>
+        <w:t xml:space="preserve">Gambar. 3. </w:t>
       </w:r>
       <w:r>
         <w:rPr>
@@ -5131,7 +5164,7 @@
     <w:p>
       <w:pPr>
         <w:spacing w:after="120" w:line="228" w:lineRule="auto"/>
-        <w:ind w:right="78" w:firstLine="284"/>
+        <w:ind w:firstLine="284"/>
         <w:jc w:val="both"/>
         <w:rPr>
           <w:lang w:val="en-ID"/>
@@ -5489,6 +5522,9 @@
         <w:t xml:space="preserve"> sedangkan</w:t>
       </w:r>
       <w:r>
+        <w:t xml:space="preserve"> untuk</w:t>
+      </w:r>
+      <w:r>
         <w:rPr>
           <w:i/>
           <w:lang w:val="id-ID"/>
@@ -5615,13 +5651,69 @@
         <w:rPr>
           <w:lang w:val="id-ID"/>
         </w:rPr>
-        <w:t xml:space="preserve">, </w:t>
-      </w:r>
-      <w:r>
-        <w:rPr>
-          <w:lang w:val="en-ID"/>
-        </w:rPr>
-        <w:t>pengguna dapat mengkostumisasi proses ini dengan mengedit ataupun menambah</w:t>
+        <w:t>,</w:t>
+      </w:r>
+      <w:r>
+        <w:t xml:space="preserve"> dan parameter-parameter yang belum teridentifikasi (</w:t>
+      </w:r>
+      <w:r>
+        <w:rPr>
+          <w:i/>
+          <w:iCs/>
+        </w:rPr>
+        <w:t>general</w:t>
+      </w:r>
+      <w:r>
+        <w:t xml:space="preserve">) </w:t>
+      </w:r>
+      <w:r>
+        <w:rPr>
+          <w:lang w:val="id-ID"/>
+        </w:rPr>
+        <w:t xml:space="preserve">maka akan dilakukan interpretasi data dengan </w:t>
+      </w:r>
+      <w:r>
+        <w:rPr>
+          <w:i/>
+          <w:lang w:val="id-ID"/>
+        </w:rPr>
+        <w:t>Fuzzy membership functio</w:t>
+      </w:r>
+      <w:r>
+        <w:rPr>
+          <w:i/>
+        </w:rPr>
+        <w:t xml:space="preserve">n, </w:t>
+      </w:r>
+      <w:r>
+        <w:rPr>
+          <w:iCs/>
+        </w:rPr>
+        <w:t>selain itu</w:t>
+      </w:r>
+      <w:r>
+        <w:rPr>
+          <w:lang w:val="id-ID"/>
+        </w:rPr>
+        <w:t xml:space="preserve"> </w:t>
+      </w:r>
+      <w:r>
+        <w:rPr>
+          <w:lang w:val="en-ID"/>
+        </w:rPr>
+        <w:t xml:space="preserve">pengguna dapat mengkostumisasi proses ini dengan </w:t>
+      </w:r>
+      <w:r>
+        <w:rPr>
+          <w:lang w:val="en-ID"/>
+        </w:rPr>
+        <w:t xml:space="preserve">mengubah nilai </w:t>
+      </w:r>
+      <w:r>
+        <w:rPr>
+          <w:lang w:val="en-ID"/>
+        </w:rPr>
+        <w:t>ataupun menambah</w:t>
       </w:r>
       <w:r>
         <w:rPr>
@@ -5716,7 +5808,7 @@
           <w:ilvl w:val="0"/>
           <w:numId w:val="13"/>
         </w:numPr>
-        <w:spacing w:after="120" w:line="228" w:lineRule="auto"/>
+        <w:spacing w:before="120" w:after="60" w:line="228" w:lineRule="auto"/>
         <w:ind w:left="284" w:hanging="284"/>
         <w:jc w:val="both"/>
       </w:pPr>
@@ -5993,21 +6085,7 @@
         <w:rPr>
           <w:lang w:val="en-ID"/>
         </w:rPr>
-        <w:t xml:space="preserve">Pada tahapan ini pengguna dapat mengkostumisasi </w:t>
-      </w:r>
-      <w:proofErr w:type="gramStart"/>
-      <w:r>
-        <w:rPr>
-          <w:lang w:val="en-ID"/>
-        </w:rPr>
-        <w:t>apa</w:t>
-      </w:r>
-      <w:proofErr w:type="gramEnd"/>
-      <w:r>
-        <w:rPr>
-          <w:lang w:val="en-ID"/>
-        </w:rPr>
-        <w:t xml:space="preserve"> saja yang akan ditampilkan pada teks. Untuk konten</w:t>
+        <w:t>Pada tahapan ini pengguna dapat mengkostumisasi apa saja yang akan ditampilkan pada teks. Untuk konten</w:t>
       </w:r>
       <w:r>
         <w:rPr>
@@ -6035,7 +6113,7 @@
           <w:ilvl w:val="0"/>
           <w:numId w:val="13"/>
         </w:numPr>
-        <w:spacing w:after="120" w:line="228" w:lineRule="auto"/>
+        <w:spacing w:before="120" w:after="60" w:line="228" w:lineRule="auto"/>
         <w:ind w:left="284" w:hanging="284"/>
         <w:jc w:val="both"/>
       </w:pPr>
@@ -6070,7 +6148,15 @@
           <w:i/>
           <w:lang w:val="id-ID"/>
         </w:rPr>
-        <w:t xml:space="preserve">Lexicalisation, Aggregation, Referring Expression Generation </w:t>
+        <w:t xml:space="preserve">Lexicalisation, Aggregation, Referring </w:t>
+      </w:r>
+      <w:r>
+        <w:rPr>
+          <w:i/>
+          <w:lang w:val="id-ID"/>
+        </w:rPr>
+        <w:lastRenderedPageBreak/>
+        <w:t xml:space="preserve">Expression Generation </w:t>
       </w:r>
       <w:r>
         <w:rPr>
@@ -6141,14 +6227,7 @@
           <w:i/>
           <w:lang w:val="en-ID"/>
         </w:rPr>
-        <w:t xml:space="preserve">keep </w:t>
-      </w:r>
-      <w:r>
-        <w:rPr>
-          <w:i/>
-          <w:lang w:val="en-ID"/>
-        </w:rPr>
-        <w:t>stable at</w:t>
+        <w:t>keep stable at</w:t>
       </w:r>
       <w:r>
         <w:rPr>
@@ -6467,7 +6546,7 @@
     </w:p>
     <w:p>
       <w:pPr>
-        <w:ind w:right="78" w:firstLine="284"/>
+        <w:ind w:firstLine="284"/>
         <w:jc w:val="both"/>
         <w:rPr>
           <w:i/>
@@ -6776,7 +6855,22 @@
         <w:rPr>
           <w:lang w:val="id-ID"/>
         </w:rPr>
-        <w:t xml:space="preserve"> pada situs datayze dan grammarly, untuk </w:t>
+        <w:t xml:space="preserve"> pada situs datayze dan </w:t>
+      </w:r>
+      <w:r>
+        <w:t>r</w:t>
+      </w:r>
+      <w:r>
+        <w:rPr>
+          <w:lang w:val="id-ID"/>
+        </w:rPr>
+        <w:t>eadabilityformulas</w:t>
+      </w:r>
+      <w:r>
+        <w:rPr>
+          <w:lang w:val="id-ID"/>
+        </w:rPr>
+        <w:t xml:space="preserve">, untuk </w:t>
       </w:r>
       <w:r>
         <w:rPr>
@@ -6827,8 +6921,7 @@
       <w:pPr>
         <w:pStyle w:val="Caption"/>
         <w:keepNext/>
-        <w:spacing w:before="120"/>
-        <w:ind w:right="78"/>
+        <w:spacing w:before="240" w:after="120"/>
         <w:rPr>
           <w:b w:val="0"/>
           <w:sz w:val="16"/>
@@ -6893,7 +6986,16 @@
           <w:sz w:val="16"/>
           <w:lang w:val="id-ID"/>
         </w:rPr>
-        <w:t>Test-Case Eksperimen</w:t>
+        <w:t xml:space="preserve">Test-Case </w:t>
+      </w:r>
+      <w:r>
+        <w:rPr>
+          <w:b w:val="0"/>
+          <w:i/>
+          <w:sz w:val="16"/>
+          <w:lang w:val="id-ID"/>
+        </w:rPr>
+        <w:t>Eksperimen</w:t>
       </w:r>
     </w:p>
     <w:tbl>
@@ -6920,7 +7022,6 @@
           </w:tcPr>
           <w:p>
             <w:pPr>
-              <w:ind w:right="78"/>
               <w:rPr>
                 <w:color w:val="000000" w:themeColor="text1"/>
                 <w:sz w:val="16"/>
@@ -6946,7 +7047,6 @@
           </w:tcPr>
           <w:p>
             <w:pPr>
-              <w:ind w:right="78"/>
               <w:rPr>
                 <w:color w:val="000000" w:themeColor="text1"/>
                 <w:sz w:val="16"/>
@@ -6970,7 +7070,6 @@
           </w:tcPr>
           <w:p>
             <w:pPr>
-              <w:ind w:right="78"/>
               <w:rPr>
                 <w:color w:val="000000" w:themeColor="text1"/>
                 <w:sz w:val="16"/>
@@ -7864,7 +7963,17 @@
                 <w:szCs w:val="16"/>
                 <w:lang w:val="en-ID"/>
               </w:rPr>
-              <w:t>1 Januari 2016 - 31 Desember 2017</w:t>
+              <w:t xml:space="preserve">1 Januari 2016 - 31 </w:t>
+            </w:r>
+            <w:r>
+              <w:rPr>
+                <w:color w:val="000000" w:themeColor="text1"/>
+                <w:sz w:val="16"/>
+                <w:szCs w:val="16"/>
+                <w:lang w:val="en-ID"/>
+              </w:rPr>
+              <w:lastRenderedPageBreak/>
+              <w:t>Desember 2017</w:t>
             </w:r>
           </w:p>
         </w:tc>
@@ -7888,6 +7997,7 @@
                 <w:szCs w:val="16"/>
                 <w:lang w:val="en-ID"/>
               </w:rPr>
+              <w:lastRenderedPageBreak/>
               <w:t>Data klimatologi pada s</w:t>
             </w:r>
             <w:r>
@@ -7916,7 +8026,16 @@
                 <w:sz w:val="16"/>
                 <w:szCs w:val="16"/>
               </w:rPr>
-              <w:t>, selama satu tahun pada periode 201</w:t>
+              <w:t xml:space="preserve">, selama satu tahun </w:t>
+            </w:r>
+            <w:r>
+              <w:rPr>
+                <w:color w:val="000000" w:themeColor="text1"/>
+                <w:sz w:val="16"/>
+                <w:szCs w:val="16"/>
+              </w:rPr>
+              <w:lastRenderedPageBreak/>
+              <w:t>pada periode 201</w:t>
             </w:r>
             <w:r>
               <w:rPr>
@@ -7963,6 +8082,7 @@
                 <w:szCs w:val="16"/>
                 <w:lang w:val="en-ID"/>
               </w:rPr>
+              <w:lastRenderedPageBreak/>
               <w:t>CL_NHM</w:t>
             </w:r>
           </w:p>
@@ -7988,17 +8108,7 @@
                 <w:szCs w:val="16"/>
                 <w:lang w:val="en-ID"/>
               </w:rPr>
-              <w:t xml:space="preserve">1 Januari 2016 - 31 </w:t>
-            </w:r>
-            <w:r>
-              <w:rPr>
-                <w:color w:val="000000" w:themeColor="text1"/>
-                <w:sz w:val="16"/>
-                <w:szCs w:val="16"/>
-                <w:lang w:val="en-ID"/>
-              </w:rPr>
-              <w:lastRenderedPageBreak/>
-              <w:t>Desember 2017</w:t>
+              <w:t>1 Januari 2016 - 31 Desember 2017</w:t>
             </w:r>
           </w:p>
         </w:tc>
@@ -8022,7 +8132,6 @@
                 <w:szCs w:val="16"/>
                 <w:lang w:val="en-ID"/>
               </w:rPr>
-              <w:lastRenderedPageBreak/>
               <w:t>Data klimatologi pada s</w:t>
             </w:r>
             <w:r>
@@ -8068,17 +8177,7 @@
                 <w:szCs w:val="16"/>
                 <w:lang w:val="en-ID"/>
               </w:rPr>
-              <w:t xml:space="preserve">dengan </w:t>
-            </w:r>
-            <w:r>
-              <w:rPr>
-                <w:color w:val="000000" w:themeColor="text1"/>
-                <w:sz w:val="16"/>
-                <w:szCs w:val="16"/>
-                <w:lang w:val="en-ID"/>
-              </w:rPr>
-              <w:lastRenderedPageBreak/>
-              <w:t xml:space="preserve">kustomisasi </w:t>
+              <w:t xml:space="preserve">dengan kustomisasi </w:t>
             </w:r>
             <w:r>
               <w:rPr>
@@ -8127,7 +8226,6 @@
                 <w:szCs w:val="16"/>
                 <w:lang w:val="en-ID"/>
               </w:rPr>
-              <w:lastRenderedPageBreak/>
               <w:t>AQ_WH</w:t>
             </w:r>
           </w:p>
@@ -8492,7 +8590,7 @@
     <w:p>
       <w:pPr>
         <w:spacing w:after="120" w:line="228" w:lineRule="auto"/>
-        <w:ind w:right="78" w:firstLine="289"/>
+        <w:ind w:firstLine="289"/>
         <w:jc w:val="both"/>
         <w:rPr>
           <w:lang w:val="id-ID"/>
@@ -8502,7 +8600,6 @@
     <w:p>
       <w:pPr>
         <w:pStyle w:val="Heading1"/>
-        <w:ind w:right="78"/>
       </w:pPr>
       <w:r>
         <w:t>Hasil dan P</w:t>
@@ -8514,7 +8611,6 @@
     <w:p>
       <w:pPr>
         <w:pStyle w:val="Heading2"/>
-        <w:ind w:right="78"/>
         <w:rPr>
           <w:i w:val="0"/>
           <w:lang w:val="id-ID"/>
@@ -8544,7 +8640,7 @@
     <w:p>
       <w:pPr>
         <w:spacing w:after="120" w:line="228" w:lineRule="auto"/>
-        <w:ind w:right="78" w:firstLine="289"/>
+        <w:ind w:firstLine="289"/>
         <w:jc w:val="both"/>
       </w:pPr>
       <w:r>
@@ -8668,12 +8764,7 @@
       <w:pPr>
         <w:pStyle w:val="Caption"/>
         <w:keepNext/>
-      </w:pPr>
-    </w:p>
-    <w:p>
-      <w:pPr>
-        <w:pStyle w:val="Caption"/>
-        <w:keepNext/>
+        <w:spacing w:before="240" w:after="120"/>
         <w:rPr>
           <w:b w:val="0"/>
           <w:sz w:val="16"/>
@@ -8886,7 +8977,6 @@
           <w:p>
             <w:pPr>
               <w:shd w:val="clear" w:color="auto" w:fill="FFFFFF"/>
-              <w:ind w:right="78"/>
               <w:jc w:val="both"/>
               <w:cnfStyle w:val="000000100000" w:firstRow="0" w:lastRow="0" w:firstColumn="0" w:lastColumn="0" w:oddVBand="0" w:evenVBand="0" w:oddHBand="1" w:evenHBand="0" w:firstRowFirstColumn="0" w:firstRowLastColumn="0" w:lastRowFirstColumn="0" w:lastRowLastColumn="0"/>
               <w:rPr>
@@ -8927,7 +9017,6 @@
           <w:p>
             <w:pPr>
               <w:shd w:val="clear" w:color="auto" w:fill="FFFFFF"/>
-              <w:ind w:right="78"/>
               <w:jc w:val="both"/>
               <w:cnfStyle w:val="000000100000" w:firstRow="0" w:lastRow="0" w:firstColumn="0" w:lastColumn="0" w:oddVBand="0" w:evenVBand="0" w:oddHBand="1" w:evenHBand="0" w:firstRowFirstColumn="0" w:firstRowLastColumn="0" w:lastRowFirstColumn="0" w:lastRowLastColumn="0"/>
               <w:rPr>
@@ -8968,7 +9057,6 @@
           <w:p>
             <w:pPr>
               <w:shd w:val="clear" w:color="auto" w:fill="FFFFFF"/>
-              <w:ind w:right="78"/>
               <w:jc w:val="both"/>
               <w:cnfStyle w:val="000000100000" w:firstRow="0" w:lastRow="0" w:firstColumn="0" w:lastColumn="0" w:oddVBand="0" w:evenVBand="0" w:oddHBand="1" w:evenHBand="0" w:firstRowFirstColumn="0" w:firstRowLastColumn="0" w:lastRowFirstColumn="0" w:lastRowLastColumn="0"/>
               <w:rPr>
@@ -9094,7 +9182,6 @@
           <w:p>
             <w:pPr>
               <w:shd w:val="clear" w:color="auto" w:fill="FFFFFF"/>
-              <w:ind w:right="78"/>
               <w:jc w:val="both"/>
               <w:cnfStyle w:val="000000000000" w:firstRow="0" w:lastRow="0" w:firstColumn="0" w:lastColumn="0" w:oddVBand="0" w:evenVBand="0" w:oddHBand="0" w:evenHBand="0" w:firstRowFirstColumn="0" w:firstRowLastColumn="0" w:lastRowFirstColumn="0" w:lastRowLastColumn="0"/>
               <w:rPr>
@@ -9123,7 +9210,7 @@
                 <w:szCs w:val="18"/>
                 <w:lang w:val="en-US"/>
               </w:rPr>
-              <w:t xml:space="preserve">Regarding to the daily data, between 07/06/2016 00:00 to 07/06/2017 00:00, with parameters: V2, V3, V4, V5, and V6. It is clear that, V3 trend is decreased but the rest is increased. There were some repeating value more than 7 days:  During 6-21 Jul 2016, 23 Jul - 3 Aug 2016, 5-18 Aug 2016, 26 Aug - 6 Sep 2016, 17-23 Sep 2016, 24 Oct - 2 Nov 2016, 25 Nov - 3 Dec 2016, 5-13 Dec 2016, 23 Dec 2016 - 2 Jan 2017, 16-24 Jan 2017, 13-20 Mar 2017, 2-24 Apr 2017, 14-21 Jun 2017 V6 stayed constant at 0 (low). V3 increased greatly (10.3 points) from 25-29 Mar 2017, While V2 decreased greatly (-87.6 points) from </w:t>
+              <w:t xml:space="preserve">Regarding to the daily data, between 07/06/2016 00:00 to 07/06/2017 00:00, with parameters: V2, V3, V4, V5, and V6. It is clear that, V3 trend is decreased but the rest is increased. There were some repeating value more than 7 days:  During 6-21 Jul 2016, 23 Jul - 3 Aug 2016, 5-18 Aug 2016, 26 Aug - 6 Sep 2016, 17-23 Sep 2016, 24 </w:t>
             </w:r>
             <w:r>
               <w:rPr>
@@ -9133,13 +9220,13 @@
                 <w:szCs w:val="18"/>
                 <w:lang w:val="en-US"/>
               </w:rPr>
-              <w:t>7-10 Mar 2017, V3 decreased greatly (-9.8 points) from 4-7 Jan 2017, V4 decreased greatly (-27.03 points) from 3-8 Feb 2017, and V6 decreased greatly (-64.1 points) from 3-5 Feb 2017."</w:t>
+              <w:lastRenderedPageBreak/>
+              <w:t>Oct - 2 Nov 2016, 25 Nov - 3 Dec 2016, 5-13 Dec 2016, 23 Dec 2016 - 2 Jan 2017, 16-24 Jan 2017, 13-20 Mar 2017, 2-24 Apr 2017, 14-21 Jun 2017 V6 stayed constant at 0 (low). V3 increased greatly (10.3 points) from 25-29 Mar 2017, While V2 decreased greatly (-87.6 points) from 7-10 Mar 2017, V3 decreased greatly (-9.8 points) from 4-7 Jan 2017, V4 decreased greatly (-27.03 points) from 3-8 Feb 2017, and V6 decreased greatly (-64.1 points) from 3-5 Feb 2017."</w:t>
             </w:r>
           </w:p>
           <w:p>
             <w:pPr>
               <w:shd w:val="clear" w:color="auto" w:fill="FFFFFF"/>
-              <w:ind w:right="78"/>
               <w:jc w:val="both"/>
               <w:cnfStyle w:val="000000000000" w:firstRow="0" w:lastRow="0" w:firstColumn="0" w:lastColumn="0" w:oddVBand="0" w:evenVBand="0" w:oddHBand="0" w:evenHBand="0" w:firstRowFirstColumn="0" w:firstRowLastColumn="0" w:lastRowFirstColumn="0" w:lastRowLastColumn="0"/>
               <w:rPr>
@@ -9174,7 +9261,6 @@
           <w:p>
             <w:pPr>
               <w:shd w:val="clear" w:color="auto" w:fill="FFFFFF"/>
-              <w:ind w:right="78"/>
               <w:jc w:val="both"/>
               <w:cnfStyle w:val="000000000000" w:firstRow="0" w:lastRow="0" w:firstColumn="0" w:lastColumn="0" w:oddVBand="0" w:evenVBand="0" w:oddHBand="0" w:evenHBand="0" w:firstRowFirstColumn="0" w:firstRowLastColumn="0" w:lastRowFirstColumn="0" w:lastRowLastColumn="0"/>
               <w:rPr>
@@ -9311,7 +9397,6 @@
           <w:p>
             <w:pPr>
               <w:shd w:val="clear" w:color="auto" w:fill="FFFFFF"/>
-              <w:ind w:right="78"/>
               <w:jc w:val="both"/>
               <w:cnfStyle w:val="000000100000" w:firstRow="0" w:lastRow="0" w:firstColumn="0" w:lastColumn="0" w:oddVBand="0" w:evenVBand="0" w:oddHBand="1" w:evenHBand="0" w:firstRowFirstColumn="0" w:firstRowLastColumn="0" w:lastRowFirstColumn="0" w:lastRowLastColumn="0"/>
               <w:rPr>
@@ -9346,7 +9431,6 @@
           <w:p>
             <w:pPr>
               <w:shd w:val="clear" w:color="auto" w:fill="FFFFFF"/>
-              <w:ind w:right="78"/>
               <w:jc w:val="both"/>
               <w:cnfStyle w:val="000000100000" w:firstRow="0" w:lastRow="0" w:firstColumn="0" w:lastColumn="0" w:oddVBand="0" w:evenVBand="0" w:oddHBand="1" w:evenHBand="0" w:firstRowFirstColumn="0" w:firstRowLastColumn="0" w:lastRowFirstColumn="0" w:lastRowLastColumn="0"/>
               <w:rPr>
@@ -9381,7 +9465,6 @@
           <w:p>
             <w:pPr>
               <w:shd w:val="clear" w:color="auto" w:fill="FFFFFF"/>
-              <w:ind w:right="78"/>
               <w:jc w:val="both"/>
               <w:cnfStyle w:val="000000100000" w:firstRow="0" w:lastRow="0" w:firstColumn="0" w:lastColumn="0" w:oddVBand="0" w:evenVBand="0" w:oddHBand="1" w:evenHBand="0" w:firstRowFirstColumn="0" w:firstRowLastColumn="0" w:lastRowFirstColumn="0" w:lastRowLastColumn="0"/>
               <w:rPr>
@@ -9510,7 +9593,6 @@
           <w:p>
             <w:pPr>
               <w:shd w:val="clear" w:color="auto" w:fill="FFFFFF"/>
-              <w:ind w:right="78"/>
               <w:jc w:val="both"/>
               <w:cnfStyle w:val="000000000000" w:firstRow="0" w:lastRow="0" w:firstColumn="0" w:lastColumn="0" w:oddVBand="0" w:evenVBand="0" w:oddHBand="0" w:evenHBand="0" w:firstRowFirstColumn="0" w:firstRowLastColumn="0" w:lastRowFirstColumn="0" w:lastRowLastColumn="0"/>
               <w:rPr>
@@ -9533,7 +9615,6 @@
           <w:p>
             <w:pPr>
               <w:shd w:val="clear" w:color="auto" w:fill="FFFFFF"/>
-              <w:ind w:right="78"/>
               <w:jc w:val="both"/>
               <w:cnfStyle w:val="000000000000" w:firstRow="0" w:lastRow="0" w:firstColumn="0" w:lastColumn="0" w:oddVBand="0" w:evenVBand="0" w:oddHBand="0" w:evenHBand="0" w:firstRowFirstColumn="0" w:firstRowLastColumn="0" w:lastRowFirstColumn="0" w:lastRowLastColumn="0"/>
               <w:rPr>
@@ -9641,7 +9722,6 @@
           </w:tcPr>
           <w:p>
             <w:pPr>
-              <w:ind w:right="78"/>
               <w:jc w:val="both"/>
               <w:cnfStyle w:val="000000100000" w:firstRow="0" w:lastRow="0" w:firstColumn="0" w:lastColumn="0" w:oddVBand="0" w:evenVBand="0" w:oddHBand="1" w:evenHBand="0" w:firstRowFirstColumn="0" w:firstRowLastColumn="0" w:lastRowFirstColumn="0" w:lastRowLastColumn="0"/>
               <w:rPr>
@@ -9777,7 +9857,6 @@
           </w:tcPr>
           <w:p>
             <w:pPr>
-              <w:ind w:right="78"/>
               <w:jc w:val="left"/>
               <w:cnfStyle w:val="000000000000" w:firstRow="0" w:lastRow="0" w:firstColumn="0" w:lastColumn="0" w:oddVBand="0" w:evenVBand="0" w:oddHBand="0" w:evenHBand="0" w:firstRowFirstColumn="0" w:firstRowLastColumn="0" w:lastRowFirstColumn="0" w:lastRowLastColumn="0"/>
               <w:rPr>
@@ -9938,8 +10017,6 @@
               </w:rPr>
               <w:t>6</w:t>
             </w:r>
-            <w:bookmarkStart w:id="0" w:name="_GoBack"/>
-            <w:bookmarkEnd w:id="0"/>
             <w:r>
               <w:rPr>
                 <w:rFonts w:cs="Times New Roman"/>
@@ -10060,6 +10137,7 @@
     <w:p>
       <w:pPr>
         <w:spacing w:after="120" w:line="228" w:lineRule="auto"/>
+        <w:ind w:firstLine="289"/>
         <w:jc w:val="both"/>
         <w:rPr>
           <w:lang w:val="id-ID"/>
@@ -10086,7 +10164,7 @@
       </w:r>
       <w:r>
         <w:rPr>
-          <w:lang w:val="en-ID"/>
+          <w:lang w:val="id-ID"/>
         </w:rPr>
         <w:t>I</w:t>
       </w:r>
@@ -10137,7 +10215,7 @@
       <w:r>
         <w:rPr>
           <w:noProof/>
-          <w:lang w:val="en-ID"/>
+          <w:lang w:val="id-ID"/>
         </w:rPr>
         <w:t>7</w:t>
       </w:r>
@@ -10171,14 +10249,14 @@
         <w:rPr>
           <w:lang w:val="id-ID"/>
         </w:rPr>
-        <w:t xml:space="preserve"> sehingga mampu membangkitkan berita berdasarkan data apapun selama data tersebut mengikuti format data inputan, sedangkan pada penelitian DWP data inputan harus sama dengan yang ada pada penelitian (parameter). Pada penelitian DWP terdapat dua data inputan yaitu klimatologi dan kualitas udara, sehingga konten yang </w:t>
+        <w:t xml:space="preserve"> sehingga mampu membangkitkan berita berdasarkan data apapun selama data tersebut mengikuti </w:t>
       </w:r>
       <w:r>
         <w:rPr>
           <w:lang w:val="id-ID"/>
         </w:rPr>
         <w:lastRenderedPageBreak/>
-        <w:t>muncul terdapat dua bagian. Sedangkan pada Ramos, teks yang dibangun hanya untuk kualitas udara dan kecepatan angin saja</w:t>
+        <w:t>format data inputan, sedangkan pada penelitian DWP data inputan harus sama dengan yang ada pada penelitian (parameter). Pada penelitian DWP terdapat dua data inputan yaitu klimatologi dan kualitas udara, sehingga konten yang muncul terdapat dua bagian. Sedangkan pada Ramos, teks yang dibangun hanya untuk kualitas udara dan kecepatan angin saja</w:t>
       </w:r>
       <w:r>
         <w:rPr>
@@ -10342,7 +10420,7 @@
     <w:p>
       <w:pPr>
         <w:spacing w:after="120" w:line="228" w:lineRule="auto"/>
-        <w:ind w:right="78" w:firstLine="289"/>
+        <w:ind w:firstLine="289"/>
         <w:jc w:val="both"/>
         <w:rPr>
           <w:lang w:val="id-ID"/>
@@ -10434,14 +10512,23 @@
         <w:rPr>
           <w:lang w:val="id-ID"/>
         </w:rPr>
-        <w:t>, sehingga didapatkan hasil pada tabel III.</w:t>
+        <w:t xml:space="preserve">, sehingga didapatkan hasil pada tabel </w:t>
+      </w:r>
+      <w:r>
+        <w:t>IV</w:t>
+      </w:r>
+      <w:r>
+        <w:rPr>
+          <w:lang w:val="id-ID"/>
+        </w:rPr>
+        <w:t>.</w:t>
       </w:r>
     </w:p>
     <w:p>
       <w:pPr>
         <w:pStyle w:val="Caption"/>
         <w:keepNext/>
-        <w:spacing w:before="120"/>
+        <w:spacing w:before="240" w:after="120"/>
         <w:rPr>
           <w:b w:val="0"/>
           <w:sz w:val="16"/>
@@ -11873,7 +11960,7 @@
       <w:pPr>
         <w:pStyle w:val="Caption"/>
         <w:keepNext/>
-        <w:spacing w:before="120"/>
+        <w:spacing w:before="240" w:after="120"/>
         <w:rPr>
           <w:b w:val="0"/>
           <w:sz w:val="16"/>
@@ -12743,36 +12830,269 @@
     </w:tbl>
     <w:p>
       <w:pPr>
-        <w:spacing w:after="120" w:line="228" w:lineRule="auto"/>
-        <w:ind w:firstLine="289"/>
-        <w:jc w:val="both"/>
-        <w:rPr>
-          <w:rFonts w:eastAsia="MS Mincho"/>
-          <w:spacing w:val="-1"/>
-          <w:lang w:val="id-ID"/>
-        </w:rPr>
-      </w:pPr>
-      <w:r>
-        <w:rPr>
-          <w:rFonts w:eastAsia="MS Mincho"/>
-          <w:spacing w:val="-1"/>
-          <w:lang w:val="id-ID"/>
-        </w:rPr>
-        <w:tab/>
+        <w:pStyle w:val="Heading1"/>
+      </w:pPr>
+      <w:r>
+        <w:rPr>
+          <w:lang w:val="id-ID"/>
+        </w:rPr>
+        <w:t>K</w:t>
+      </w:r>
+      <w:r>
+        <w:t>esimpulan</w:t>
       </w:r>
     </w:p>
     <w:p>
       <w:pPr>
-        <w:pStyle w:val="Heading1"/>
-      </w:pPr>
-      <w:r>
-        <w:rPr>
-          <w:lang w:val="id-ID"/>
-        </w:rPr>
-        <w:t>K</w:t>
-      </w:r>
-      <w:r>
-        <w:t>esimpulan</w:t>
+        <w:spacing w:after="120" w:line="228" w:lineRule="auto"/>
+        <w:ind w:firstLine="284"/>
+        <w:jc w:val="both"/>
+        <w:rPr>
+          <w:rFonts w:eastAsia="MS Mincho"/>
+        </w:rPr>
+      </w:pPr>
+      <w:r>
+        <w:rPr>
+          <w:rFonts w:eastAsia="MS Mincho"/>
+          <w:lang w:val="id-ID"/>
+        </w:rPr>
+        <w:t xml:space="preserve">Pengembangan sistem </w:t>
+      </w:r>
+      <w:r>
+        <w:rPr>
+          <w:rFonts w:eastAsia="MS Mincho"/>
+          <w:i/>
+          <w:lang w:val="id-ID"/>
+        </w:rPr>
+        <w:t>Data-to-Text</w:t>
+      </w:r>
+      <w:r>
+        <w:rPr>
+          <w:rFonts w:eastAsia="MS Mincho"/>
+          <w:lang w:val="id-ID"/>
+        </w:rPr>
+        <w:t xml:space="preserve"> untuk data </w:t>
+      </w:r>
+      <w:r>
+        <w:rPr>
+          <w:rFonts w:eastAsia="MS Mincho"/>
+          <w:i/>
+          <w:lang w:val="en-ID"/>
+        </w:rPr>
+        <w:t>general</w:t>
+      </w:r>
+      <w:r>
+        <w:rPr>
+          <w:rFonts w:eastAsia="MS Mincho"/>
+          <w:i/>
+          <w:lang w:val="id-ID"/>
+        </w:rPr>
+        <w:t xml:space="preserve"> </w:t>
+      </w:r>
+      <w:r>
+        <w:rPr>
+          <w:rFonts w:eastAsia="MS Mincho"/>
+          <w:lang w:val="id-ID"/>
+        </w:rPr>
+        <w:t xml:space="preserve">dengan menggunakan </w:t>
+      </w:r>
+      <w:r>
+        <w:rPr>
+          <w:rFonts w:eastAsia="MS Mincho"/>
+          <w:i/>
+          <w:lang w:val="id-ID"/>
+        </w:rPr>
+        <w:t>Mchine Learning</w:t>
+      </w:r>
+      <w:r>
+        <w:rPr>
+          <w:rFonts w:eastAsia="MS Mincho"/>
+          <w:lang w:val="id-ID"/>
+        </w:rPr>
+        <w:t xml:space="preserve"> sangat bermanfaat, dimana sistem dapat bekerja tanpa </w:t>
+      </w:r>
+      <w:r>
+        <w:rPr>
+          <w:rFonts w:eastAsia="MS Mincho"/>
+          <w:lang w:val="en-ID"/>
+        </w:rPr>
+        <w:t xml:space="preserve">dengan </w:t>
+      </w:r>
+      <w:r>
+        <w:rPr>
+          <w:rFonts w:eastAsia="MS Mincho"/>
+          <w:lang w:val="id-ID"/>
+        </w:rPr>
+        <w:t xml:space="preserve">inputan </w:t>
+      </w:r>
+      <w:r>
+        <w:rPr>
+          <w:rFonts w:eastAsia="MS Mincho"/>
+          <w:lang w:val="en-ID"/>
+        </w:rPr>
+        <w:t xml:space="preserve">berupa tabel data </w:t>
+      </w:r>
+      <w:r>
+        <w:rPr>
+          <w:rFonts w:eastAsia="MS Mincho"/>
+          <w:lang w:val="en-ID"/>
+        </w:rPr>
+        <w:t>numerik</w:t>
+      </w:r>
+      <w:r>
+        <w:rPr>
+          <w:rFonts w:eastAsia="MS Mincho"/>
+          <w:lang w:val="en-ID"/>
+        </w:rPr>
+        <w:t xml:space="preserve"> berjenis apapun</w:t>
+      </w:r>
+      <w:r>
+        <w:rPr>
+          <w:rFonts w:eastAsia="MS Mincho"/>
+          <w:i/>
+          <w:lang w:val="id-ID"/>
+        </w:rPr>
+        <w:t xml:space="preserve">. </w:t>
+      </w:r>
+      <w:r>
+        <w:rPr>
+          <w:rFonts w:eastAsia="MS Mincho"/>
+          <w:lang w:val="en-ID"/>
+        </w:rPr>
+        <w:t>Hal ini menjadi salah satu keunggulan, karena s</w:t>
+      </w:r>
+      <w:r>
+        <w:rPr>
+          <w:rFonts w:eastAsia="MS Mincho"/>
+          <w:lang w:val="en-ID"/>
+        </w:rPr>
+        <w:t xml:space="preserve">istem masukan apapun baik data tersebut </w:t>
+      </w:r>
+      <w:r>
+        <w:rPr>
+          <w:rFonts w:eastAsia="MS Mincho"/>
+          <w:lang w:val="en-ID"/>
+        </w:rPr>
+        <w:lastRenderedPageBreak/>
+        <w:t xml:space="preserve">memiliki informasi berupa header, tipe data, </w:t>
+      </w:r>
+      <w:r>
+        <w:rPr>
+          <w:rFonts w:eastAsia="MS Mincho"/>
+          <w:i/>
+          <w:lang w:val="en-ID"/>
+        </w:rPr>
+        <w:t xml:space="preserve">rule, </w:t>
+      </w:r>
+      <w:r>
+        <w:rPr>
+          <w:rFonts w:eastAsia="MS Mincho"/>
+          <w:lang w:val="en-ID"/>
+        </w:rPr>
+        <w:t>ataupun tidak, sistem akan tetap dapat digunakan.</w:t>
+      </w:r>
+    </w:p>
+    <w:p>
+      <w:pPr>
+        <w:spacing w:after="120" w:line="228" w:lineRule="auto"/>
+        <w:ind w:firstLine="284"/>
+        <w:jc w:val="both"/>
+        <w:rPr>
+          <w:rFonts w:eastAsia="MS Mincho"/>
+        </w:rPr>
+      </w:pPr>
+      <w:r>
+        <w:rPr>
+          <w:rFonts w:eastAsia="MS Mincho"/>
+          <w:lang w:val="id-ID"/>
+        </w:rPr>
+        <w:t xml:space="preserve">Kesimpulan dari keseluruhan hasil eksperimen yang dilakukan, keluaran dari sistem terbukti merepresentasikan data yang diberikan. Penelitian ini memeroleh nilai rata-rata keseluruhan </w:t>
+      </w:r>
+      <w:r>
+        <w:rPr>
+          <w:rFonts w:eastAsia="MS Mincho"/>
+          <w:lang w:val="id-ID"/>
+        </w:rPr>
+        <w:t xml:space="preserve">80.0 </w:t>
+      </w:r>
+      <w:r>
+        <w:rPr>
+          <w:rFonts w:eastAsia="MS Mincho"/>
+          <w:lang w:val="id-ID"/>
+        </w:rPr>
+        <w:t xml:space="preserve">pada aspek </w:t>
+      </w:r>
+      <w:r>
+        <w:rPr>
+          <w:rFonts w:eastAsia="MS Mincho"/>
+          <w:i/>
+          <w:lang w:val="id-ID"/>
+        </w:rPr>
+        <w:t>Readibility</w:t>
+      </w:r>
+      <w:r>
+        <w:rPr>
+          <w:rFonts w:eastAsia="MS Mincho"/>
+          <w:lang w:val="id-ID"/>
+        </w:rPr>
+        <w:t xml:space="preserve"> yang artinya keluaran dari sistem ini tergolong dalam kategori </w:t>
+      </w:r>
+      <w:r>
+        <w:rPr>
+          <w:rFonts w:eastAsia="MS Mincho"/>
+          <w:lang w:val="id-ID"/>
+        </w:rPr>
+        <w:t>bacaan yang sangat mudah untuk</w:t>
+      </w:r>
+      <w:r>
+        <w:rPr>
+          <w:rFonts w:eastAsia="MS Mincho"/>
+          <w:lang w:val="id-ID"/>
+        </w:rPr>
+        <w:t xml:space="preserve"> dipahami </w:t>
+      </w:r>
+      <w:r>
+        <w:rPr>
+          <w:rFonts w:eastAsia="MS Mincho"/>
+          <w:lang w:val="id-ID"/>
+        </w:rPr>
+        <w:t xml:space="preserve">bahkan </w:t>
+      </w:r>
+      <w:r>
+        <w:rPr>
+          <w:rFonts w:eastAsia="MS Mincho"/>
+          <w:lang w:val="id-ID"/>
+        </w:rPr>
+        <w:t xml:space="preserve">oleh tingkat </w:t>
+      </w:r>
+      <w:r>
+        <w:rPr>
+          <w:rFonts w:eastAsia="MS Mincho"/>
+          <w:lang w:val="id-ID"/>
+        </w:rPr>
+        <w:t>siswa sekolah dasar sekalipun</w:t>
+      </w:r>
+      <w:r>
+        <w:rPr>
+          <w:rFonts w:eastAsia="MS Mincho"/>
+          <w:lang w:val="id-ID"/>
+        </w:rPr>
+        <w:t xml:space="preserve">. Sedangkan pada aspek </w:t>
+      </w:r>
+      <w:r>
+        <w:rPr>
+          <w:rFonts w:eastAsia="MS Mincho"/>
+          <w:i/>
+          <w:lang w:val="id-ID"/>
+        </w:rPr>
+        <w:t xml:space="preserve">Computation Time </w:t>
+      </w:r>
+      <w:r>
+        <w:rPr>
+          <w:rFonts w:eastAsia="MS Mincho"/>
+          <w:lang w:val="id-ID"/>
+        </w:rPr>
+        <w:t xml:space="preserve">diperoleh rata-rata waktu komputasi 2.235 detik. </w:t>
       </w:r>
     </w:p>
     <w:p>
@@ -12782,6 +13102,7 @@
         <w:jc w:val="both"/>
         <w:rPr>
           <w:rFonts w:eastAsia="MS Mincho"/>
+          <w:lang w:val="en-ID"/>
         </w:rPr>
       </w:pPr>
       <w:r>
@@ -12789,155 +13110,101 @@
           <w:rFonts w:eastAsia="MS Mincho"/>
           <w:lang w:val="id-ID"/>
         </w:rPr>
-        <w:t xml:space="preserve">Pengembangan sistem </w:t>
+        <w:t xml:space="preserve">Untuk penelitian berikutnya dapat dilakukan </w:t>
       </w:r>
       <w:r>
         <w:rPr>
           <w:rFonts w:eastAsia="MS Mincho"/>
-          <w:i/>
-          <w:lang w:val="id-ID"/>
-        </w:rPr>
-        <w:t>Data-to-Text</w:t>
+          <w:lang w:val="en-ID"/>
+        </w:rPr>
+        <w:t xml:space="preserve">pengembangan </w:t>
       </w:r>
       <w:r>
         <w:rPr>
           <w:rFonts w:eastAsia="MS Mincho"/>
-          <w:lang w:val="id-ID"/>
-        </w:rPr>
-        <w:t xml:space="preserve"> untuk data </w:t>
+          <w:i/>
+          <w:lang w:val="en-ID"/>
+        </w:rPr>
+        <w:t>Corpus</w:t>
       </w:r>
       <w:r>
         <w:rPr>
           <w:rFonts w:eastAsia="MS Mincho"/>
-          <w:i/>
-          <w:lang w:val="en-ID"/>
-        </w:rPr>
-        <w:t>general</w:t>
+          <w:lang w:val="en-ID"/>
+        </w:rPr>
+        <w:t xml:space="preserve"> agar jenis keluaran yang dihasilkan menjadi lebih variatif, terutama pada bagian </w:t>
       </w:r>
       <w:r>
         <w:rPr>
           <w:rFonts w:eastAsia="MS Mincho"/>
           <w:i/>
-          <w:lang w:val="id-ID"/>
-        </w:rPr>
-        <w:t xml:space="preserve"> </w:t>
+          <w:lang w:val="en-ID"/>
+        </w:rPr>
+        <w:t>Content Determination</w:t>
       </w:r>
       <w:r>
         <w:rPr>
           <w:rFonts w:eastAsia="MS Mincho"/>
-          <w:lang w:val="id-ID"/>
-        </w:rPr>
-        <w:t xml:space="preserve">dengan menggunakan </w:t>
+          <w:lang w:val="en-ID"/>
+        </w:rPr>
+        <w:t xml:space="preserve"> diharapkan dapat menggunakan algoritma </w:t>
       </w:r>
       <w:r>
         <w:rPr>
           <w:rFonts w:eastAsia="MS Mincho"/>
           <w:i/>
-          <w:lang w:val="id-ID"/>
-        </w:rPr>
-        <w:t>Mchine Learning</w:t>
+          <w:lang w:val="en-ID"/>
+        </w:rPr>
+        <w:t>Machine Learning</w:t>
       </w:r>
       <w:r>
         <w:rPr>
           <w:rFonts w:eastAsia="MS Mincho"/>
-          <w:lang w:val="id-ID"/>
-        </w:rPr>
-        <w:t xml:space="preserve"> sangat bermanfaat, dimana sistem dapat bekerja tanpa </w:t>
+          <w:lang w:val="en-ID"/>
+        </w:rPr>
+        <w:t xml:space="preserve"> untuk pemilihan konten pada teks keluaran. </w:t>
       </w:r>
       <w:r>
         <w:rPr>
           <w:rFonts w:eastAsia="MS Mincho"/>
           <w:lang w:val="en-ID"/>
         </w:rPr>
-        <w:t xml:space="preserve">dengan </w:t>
+        <w:t xml:space="preserve">Perbaikan </w:t>
       </w:r>
       <w:r>
         <w:rPr>
           <w:rFonts w:eastAsia="MS Mincho"/>
-          <w:lang w:val="id-ID"/>
-        </w:rPr>
-        <w:t xml:space="preserve">inputan </w:t>
+          <w:i/>
+          <w:lang w:val="en-ID"/>
+        </w:rPr>
+        <w:t>UI</w:t>
       </w:r>
       <w:r>
         <w:rPr>
           <w:rFonts w:eastAsia="MS Mincho"/>
           <w:lang w:val="en-ID"/>
         </w:rPr>
-        <w:t xml:space="preserve">berupa tabel data </w:t>
+        <w:t>/</w:t>
       </w:r>
       <w:r>
         <w:rPr>
           <w:rFonts w:eastAsia="MS Mincho"/>
-          <w:lang w:val="en-ID"/>
-        </w:rPr>
-        <w:t>numerik</w:t>
+          <w:i/>
+          <w:lang w:val="en-ID"/>
+        </w:rPr>
+        <w:t>UX</w:t>
       </w:r>
       <w:r>
         <w:rPr>
           <w:rFonts w:eastAsia="MS Mincho"/>
           <w:lang w:val="en-ID"/>
         </w:rPr>
-        <w:t xml:space="preserve"> berjenis apapun</w:t>
-      </w:r>
-      <w:r>
-        <w:rPr>
-          <w:rFonts w:eastAsia="MS Mincho"/>
-          <w:i/>
-          <w:lang w:val="id-ID"/>
-        </w:rPr>
-        <w:t xml:space="preserve">. </w:t>
-      </w:r>
-      <w:r>
-        <w:rPr>
-          <w:rFonts w:eastAsia="MS Mincho"/>
-          <w:lang w:val="en-ID"/>
-        </w:rPr>
-        <w:t>Hal ini menjadi salah satu keunggulan, karena s</w:t>
-      </w:r>
-      <w:r>
-        <w:rPr>
-          <w:rFonts w:eastAsia="MS Mincho"/>
-          <w:lang w:val="en-ID"/>
-        </w:rPr>
-        <w:t xml:space="preserve">istem masukan apapun baik data tersebut memiliki informasi berupa header, tipe data, </w:t>
-      </w:r>
-      <w:r>
-        <w:rPr>
-          <w:rFonts w:eastAsia="MS Mincho"/>
-          <w:i/>
-          <w:lang w:val="en-ID"/>
-        </w:rPr>
-        <w:t xml:space="preserve">rule, </w:t>
-      </w:r>
-      <w:r>
-        <w:rPr>
-          <w:rFonts w:eastAsia="MS Mincho"/>
-          <w:lang w:val="en-ID"/>
-        </w:rPr>
-        <w:t xml:space="preserve">ataupun tidak, sistem </w:t>
-      </w:r>
-      <w:proofErr w:type="gramStart"/>
-      <w:r>
-        <w:rPr>
-          <w:rFonts w:eastAsia="MS Mincho"/>
-          <w:lang w:val="en-ID"/>
-        </w:rPr>
-        <w:t>akan</w:t>
-      </w:r>
-      <w:proofErr w:type="gramEnd"/>
-      <w:r>
-        <w:rPr>
-          <w:rFonts w:eastAsia="MS Mincho"/>
-          <w:lang w:val="en-ID"/>
-        </w:rPr>
-        <w:t xml:space="preserve"> tetap dapat digunakan.</w:t>
+        <w:t xml:space="preserve"> sehingga pengguna dapat lebih leluasa dalam mengkostumisasi aplikasi.</w:t>
       </w:r>
     </w:p>
     <w:p>
       <w:pPr>
-        <w:spacing w:line="228" w:lineRule="auto"/>
-        <w:ind w:right="78" w:firstLine="284"/>
-        <w:jc w:val="both"/>
+        <w:pStyle w:val="Heading5"/>
         <w:rPr>
           <w:rFonts w:eastAsia="MS Mincho"/>
         </w:rPr>
@@ -12945,886 +13212,8 @@
       <w:r>
         <w:rPr>
           <w:rFonts w:eastAsia="MS Mincho"/>
-          <w:lang w:val="id-ID"/>
-        </w:rPr>
-        <w:t xml:space="preserve">Kesimpulan dari keseluruhan hasil eksperimen yang dilakukan, keluaran dari sistem terbukti merepresentasikan data yang diberikan. Penelitian ini memeroleh nilai rata-rata </w:t>
-      </w:r>
-      <w:r>
-        <w:rPr>
-          <w:rFonts w:eastAsia="MS Mincho"/>
-          <w:lang w:val="id-ID"/>
-        </w:rPr>
-        <w:t xml:space="preserve">keseluruhan </w:t>
-      </w:r>
-      <w:r>
-        <w:rPr>
-          <w:rFonts w:eastAsia="MS Mincho"/>
-          <w:lang w:val="en-ID"/>
-        </w:rPr>
-        <w:t xml:space="preserve">80.0 </w:t>
-      </w:r>
-      <w:r>
-        <w:rPr>
-          <w:rFonts w:eastAsia="MS Mincho"/>
-          <w:lang w:val="id-ID"/>
-        </w:rPr>
-        <w:t xml:space="preserve">pada aspek </w:t>
-      </w:r>
-      <w:r>
-        <w:rPr>
-          <w:rFonts w:eastAsia="MS Mincho"/>
-          <w:i/>
-          <w:lang w:val="id-ID"/>
-        </w:rPr>
-        <w:t>Readibility</w:t>
-      </w:r>
-      <w:r>
-        <w:rPr>
-          <w:rFonts w:eastAsia="MS Mincho"/>
-          <w:lang w:val="id-ID"/>
-        </w:rPr>
-        <w:t xml:space="preserve"> yang artinya keluaran dari sistem ini tergolong dalam kategori </w:t>
-      </w:r>
-      <w:r>
-        <w:rPr>
-          <w:rFonts w:eastAsia="MS Mincho"/>
-          <w:lang w:val="en-ID"/>
-        </w:rPr>
-        <w:t>bacaan yang sangat mudah untuk</w:t>
-      </w:r>
-      <w:r>
-        <w:rPr>
-          <w:rFonts w:eastAsia="MS Mincho"/>
-          <w:lang w:val="id-ID"/>
-        </w:rPr>
-        <w:t xml:space="preserve"> dipahami </w:t>
-      </w:r>
-      <w:r>
-        <w:rPr>
-          <w:rFonts w:eastAsia="MS Mincho"/>
-          <w:lang w:val="en-ID"/>
-        </w:rPr>
-        <w:t xml:space="preserve">bahkan </w:t>
-      </w:r>
-      <w:r>
-        <w:rPr>
-          <w:rFonts w:eastAsia="MS Mincho"/>
-          <w:lang w:val="id-ID"/>
-        </w:rPr>
-        <w:t xml:space="preserve">oleh tingkat </w:t>
-      </w:r>
-      <w:r>
-        <w:rPr>
-          <w:rFonts w:eastAsia="MS Mincho"/>
-          <w:lang w:val="en-ID"/>
-        </w:rPr>
-        <w:t>siswa sekolah dasar sekalipun</w:t>
-      </w:r>
-      <w:r>
-        <w:rPr>
-          <w:rFonts w:eastAsia="MS Mincho"/>
-          <w:lang w:val="id-ID"/>
-        </w:rPr>
-        <w:t xml:space="preserve">. Sedangkan pada aspek </w:t>
-      </w:r>
-      <w:r>
-        <w:rPr>
-          <w:rFonts w:eastAsia="MS Mincho"/>
-          <w:i/>
-          <w:lang w:val="id-ID"/>
-        </w:rPr>
-        <w:t xml:space="preserve">Computation Time </w:t>
-      </w:r>
-      <w:r>
-        <w:rPr>
-          <w:rFonts w:eastAsia="MS Mincho"/>
-          <w:lang w:val="id-ID"/>
-        </w:rPr>
-        <w:t xml:space="preserve">diperoleh rata-rata waktu komputasi 2.235 detik. </w:t>
-      </w:r>
-    </w:p>
-    <w:p>
-      <w:pPr>
-        <w:spacing w:line="228" w:lineRule="auto"/>
-        <w:ind w:right="78" w:firstLine="284"/>
-        <w:jc w:val="both"/>
-        <w:rPr>
-          <w:rFonts w:eastAsia="MS Mincho"/>
-          <w:lang w:val="en-ID"/>
-        </w:rPr>
-      </w:pPr>
-      <w:r>
-        <w:rPr>
-          <w:rFonts w:eastAsia="MS Mincho"/>
-          <w:lang w:val="id-ID"/>
-        </w:rPr>
-        <w:t xml:space="preserve">Untuk penelitian berikutnya dapat dilakukan </w:t>
-      </w:r>
-      <w:r>
-        <w:rPr>
-          <w:rFonts w:eastAsia="MS Mincho"/>
-          <w:lang w:val="en-ID"/>
-        </w:rPr>
-        <w:t xml:space="preserve">pengembangan </w:t>
-      </w:r>
-      <w:r>
-        <w:rPr>
-          <w:rFonts w:eastAsia="MS Mincho"/>
-          <w:i/>
-          <w:lang w:val="en-ID"/>
-        </w:rPr>
-        <w:t>Corpus</w:t>
-      </w:r>
-      <w:r>
-        <w:rPr>
-          <w:rFonts w:eastAsia="MS Mincho"/>
-          <w:lang w:val="en-ID"/>
-        </w:rPr>
-        <w:t xml:space="preserve"> agar jenis keluaran yang dihasilkan menjadi lebih variatif, terutama pada bagian </w:t>
-      </w:r>
-      <w:r>
-        <w:rPr>
-          <w:rFonts w:eastAsia="MS Mincho"/>
-          <w:i/>
-          <w:lang w:val="en-ID"/>
-        </w:rPr>
-        <w:t>Content Determination</w:t>
-      </w:r>
-      <w:r>
-        <w:rPr>
-          <w:rFonts w:eastAsia="MS Mincho"/>
-          <w:lang w:val="en-ID"/>
-        </w:rPr>
-        <w:t xml:space="preserve"> diharapkan dapat menggunakan algoritma </w:t>
-      </w:r>
-      <w:r>
-        <w:rPr>
-          <w:rFonts w:eastAsia="MS Mincho"/>
-          <w:i/>
-          <w:lang w:val="en-ID"/>
-        </w:rPr>
-        <w:t>Machine Learning</w:t>
-      </w:r>
-      <w:r>
-        <w:rPr>
-          <w:rFonts w:eastAsia="MS Mincho"/>
-          <w:lang w:val="en-ID"/>
-        </w:rPr>
-        <w:t xml:space="preserve"> untuk pemilihan konten pada teks keluaran. </w:t>
-      </w:r>
-      <w:r>
-        <w:rPr>
-          <w:rFonts w:eastAsia="MS Mincho"/>
-          <w:lang w:val="en-ID"/>
-        </w:rPr>
-        <w:t xml:space="preserve">Perbaikan </w:t>
-      </w:r>
-      <w:r>
-        <w:rPr>
-          <w:rFonts w:eastAsia="MS Mincho"/>
-          <w:i/>
-          <w:lang w:val="en-ID"/>
-        </w:rPr>
-        <w:t>UI</w:t>
-      </w:r>
-      <w:r>
-        <w:rPr>
-          <w:rFonts w:eastAsia="MS Mincho"/>
-          <w:lang w:val="en-ID"/>
-        </w:rPr>
-        <w:t>/</w:t>
-      </w:r>
-      <w:r>
-        <w:rPr>
-          <w:rFonts w:eastAsia="MS Mincho"/>
-          <w:i/>
-          <w:lang w:val="en-ID"/>
-        </w:rPr>
-        <w:t>UX</w:t>
-      </w:r>
-      <w:r>
-        <w:rPr>
-          <w:rFonts w:eastAsia="MS Mincho"/>
-          <w:lang w:val="en-ID"/>
-        </w:rPr>
-        <w:t xml:space="preserve"> sehingga pengguna dapat lebih leluasa dalam mengkostumisasi aplikasi.</w:t>
-      </w:r>
-    </w:p>
-    <w:p>
-      <w:pPr>
-        <w:pStyle w:val="Heading5"/>
-        <w:rPr>
-          <w:rFonts w:eastAsia="MS Mincho"/>
-        </w:rPr>
-      </w:pPr>
-      <w:r>
-        <w:rPr>
-          <w:rFonts w:eastAsia="MS Mincho"/>
         </w:rPr>
         <w:t>Daftar Pustaka</w:t>
-      </w:r>
-    </w:p>
-    <w:p>
-      <w:pPr>
-        <w:widowControl w:val="0"/>
-        <w:autoSpaceDE w:val="0"/>
-        <w:autoSpaceDN w:val="0"/>
-        <w:adjustRightInd w:val="0"/>
-        <w:spacing w:after="40" w:line="240" w:lineRule="exact"/>
-        <w:ind w:left="640" w:right="78" w:hanging="640"/>
-        <w:jc w:val="both"/>
-        <w:rPr>
-          <w:noProof/>
-          <w:sz w:val="16"/>
-          <w:szCs w:val="24"/>
-        </w:rPr>
-      </w:pPr>
-      <w:r>
-        <w:rPr>
-          <w:rFonts w:eastAsia="MS Mincho"/>
-        </w:rPr>
-        <w:fldChar w:fldCharType="begin" w:fldLock="1"/>
-      </w:r>
-      <w:r>
-        <w:rPr>
-          <w:rFonts w:eastAsia="MS Mincho"/>
-        </w:rPr>
-        <w:instrText xml:space="preserve">ADDIN Mendeley Bibliography CSL_BIBLIOGRAPHY </w:instrText>
-      </w:r>
-      <w:r>
-        <w:rPr>
-          <w:rFonts w:eastAsia="MS Mincho"/>
-        </w:rPr>
-        <w:fldChar w:fldCharType="separate"/>
-      </w:r>
-      <w:r>
-        <w:rPr>
-          <w:noProof/>
-          <w:sz w:val="16"/>
-          <w:szCs w:val="24"/>
-        </w:rPr>
-        <w:t>[1]</w:t>
-      </w:r>
-      <w:r>
-        <w:rPr>
-          <w:noProof/>
-          <w:sz w:val="16"/>
-          <w:szCs w:val="24"/>
-        </w:rPr>
-        <w:tab/>
-      </w:r>
-      <w:r>
-        <w:rPr>
-          <w:noProof/>
-          <w:sz w:val="16"/>
-          <w:szCs w:val="24"/>
-        </w:rPr>
-        <w:t>P. Grestl, "Linking linguistic and non-linguistic information," Data &amp; Knowledge Engineering.,vol. 8, pp. 205-222, 1992.</w:t>
-      </w:r>
-    </w:p>
-    <w:p>
-      <w:pPr>
-        <w:widowControl w:val="0"/>
-        <w:autoSpaceDE w:val="0"/>
-        <w:autoSpaceDN w:val="0"/>
-        <w:adjustRightInd w:val="0"/>
-        <w:spacing w:after="40" w:line="240" w:lineRule="exact"/>
-        <w:ind w:left="640" w:right="78" w:hanging="640"/>
-        <w:jc w:val="both"/>
-        <w:rPr>
-          <w:noProof/>
-          <w:sz w:val="16"/>
-          <w:szCs w:val="24"/>
-        </w:rPr>
-      </w:pPr>
-      <w:r>
-        <w:rPr>
-          <w:noProof/>
-          <w:sz w:val="16"/>
-          <w:szCs w:val="24"/>
-        </w:rPr>
-        <w:t>[2]</w:t>
-      </w:r>
-      <w:r>
-        <w:rPr>
-          <w:noProof/>
-          <w:sz w:val="16"/>
-          <w:szCs w:val="24"/>
-        </w:rPr>
-        <w:tab/>
-      </w:r>
-      <w:r>
-        <w:rPr>
-          <w:noProof/>
-          <w:sz w:val="16"/>
-          <w:szCs w:val="24"/>
-        </w:rPr>
-        <w:t>E. Reiter, “An Architecture for Data-to-Text Systems,” Comput. Intell., vol. 27, no. 1, pp. 23–40, 2011.</w:t>
-      </w:r>
-    </w:p>
-    <w:p>
-      <w:pPr>
-        <w:widowControl w:val="0"/>
-        <w:autoSpaceDE w:val="0"/>
-        <w:autoSpaceDN w:val="0"/>
-        <w:adjustRightInd w:val="0"/>
-        <w:spacing w:after="40" w:line="240" w:lineRule="exact"/>
-        <w:ind w:left="640" w:right="78" w:hanging="640"/>
-        <w:jc w:val="both"/>
-        <w:rPr>
-          <w:noProof/>
-          <w:sz w:val="16"/>
-          <w:szCs w:val="24"/>
-        </w:rPr>
-      </w:pPr>
-      <w:r>
-        <w:rPr>
-          <w:noProof/>
-          <w:sz w:val="16"/>
-          <w:szCs w:val="24"/>
-        </w:rPr>
-        <w:t>[3]</w:t>
-      </w:r>
-      <w:r>
-        <w:rPr>
-          <w:noProof/>
-          <w:sz w:val="16"/>
-          <w:szCs w:val="24"/>
-        </w:rPr>
-        <w:tab/>
-        <w:t xml:space="preserve">D. Gkatzia, O. Lemon, and V. Rieser, “Data-to-Text Generation Improves Decision-Making Under Uncertainty,” </w:t>
-      </w:r>
-      <w:r>
-        <w:rPr>
-          <w:i/>
-          <w:iCs/>
-          <w:noProof/>
-          <w:sz w:val="16"/>
-          <w:szCs w:val="24"/>
-        </w:rPr>
-        <w:t>IEEE Comput. Intell. Mag.</w:t>
-      </w:r>
-      <w:r>
-        <w:rPr>
-          <w:noProof/>
-          <w:sz w:val="16"/>
-          <w:szCs w:val="24"/>
-        </w:rPr>
-        <w:t>, vol. 12, no. 3, pp. 10–17, 2017.</w:t>
-      </w:r>
-    </w:p>
-    <w:p>
-      <w:pPr>
-        <w:widowControl w:val="0"/>
-        <w:autoSpaceDE w:val="0"/>
-        <w:autoSpaceDN w:val="0"/>
-        <w:adjustRightInd w:val="0"/>
-        <w:spacing w:after="40" w:line="240" w:lineRule="exact"/>
-        <w:ind w:left="640" w:right="78" w:hanging="640"/>
-        <w:jc w:val="both"/>
-        <w:rPr>
-          <w:noProof/>
-          <w:sz w:val="16"/>
-          <w:szCs w:val="24"/>
-        </w:rPr>
-      </w:pPr>
-      <w:r>
-        <w:rPr>
-          <w:noProof/>
-          <w:sz w:val="16"/>
-          <w:szCs w:val="24"/>
-        </w:rPr>
-        <w:t>[4]</w:t>
-      </w:r>
-      <w:r>
-        <w:rPr>
-          <w:noProof/>
-          <w:sz w:val="16"/>
-          <w:szCs w:val="24"/>
-        </w:rPr>
-        <w:tab/>
-      </w:r>
-      <w:r>
-        <w:rPr>
-          <w:noProof/>
-          <w:sz w:val="16"/>
-          <w:szCs w:val="24"/>
-        </w:rPr>
-        <w:t>J. Bateman and M. Zock, “Natural Language Generation,” Oxford Handb. Comput. Linguist., no. December 2017, pp. 1–21, 2012.</w:t>
-      </w:r>
-    </w:p>
-    <w:p>
-      <w:pPr>
-        <w:widowControl w:val="0"/>
-        <w:autoSpaceDE w:val="0"/>
-        <w:autoSpaceDN w:val="0"/>
-        <w:adjustRightInd w:val="0"/>
-        <w:spacing w:after="40" w:line="240" w:lineRule="exact"/>
-        <w:ind w:left="640" w:right="78" w:hanging="640"/>
-        <w:jc w:val="both"/>
-        <w:rPr>
-          <w:noProof/>
-          <w:sz w:val="16"/>
-          <w:szCs w:val="24"/>
-        </w:rPr>
-      </w:pPr>
-      <w:r>
-        <w:rPr>
-          <w:noProof/>
-          <w:sz w:val="16"/>
-          <w:szCs w:val="24"/>
-        </w:rPr>
-        <w:t>[5]</w:t>
-      </w:r>
-      <w:r>
-        <w:rPr>
-          <w:noProof/>
-          <w:sz w:val="16"/>
-          <w:szCs w:val="24"/>
-        </w:rPr>
-        <w:tab/>
-      </w:r>
-      <w:r>
-        <w:rPr>
-          <w:noProof/>
-          <w:sz w:val="16"/>
-          <w:szCs w:val="24"/>
-        </w:rPr>
-        <w:t>J. Soehn et al, "Requirements of a User-Friendly, General-Purpose Corpus Query Interface", Proceeding of the LREC 2008 Workshop..Sustainability of Language Resources and Tools for Natural Language Processing, vol. 1, pp.27-32, 2008.</w:t>
-      </w:r>
-    </w:p>
-    <w:p>
-      <w:pPr>
-        <w:widowControl w:val="0"/>
-        <w:autoSpaceDE w:val="0"/>
-        <w:autoSpaceDN w:val="0"/>
-        <w:adjustRightInd w:val="0"/>
-        <w:spacing w:after="40" w:line="240" w:lineRule="exact"/>
-        <w:ind w:left="640" w:right="78" w:hanging="640"/>
-        <w:jc w:val="both"/>
-        <w:rPr>
-          <w:noProof/>
-          <w:sz w:val="16"/>
-          <w:szCs w:val="24"/>
-        </w:rPr>
-      </w:pPr>
-      <w:r>
-        <w:rPr>
-          <w:noProof/>
-          <w:sz w:val="16"/>
-          <w:szCs w:val="24"/>
-        </w:rPr>
-        <w:t>[6]</w:t>
-      </w:r>
-      <w:r>
-        <w:rPr>
-          <w:noProof/>
-          <w:sz w:val="16"/>
-          <w:szCs w:val="24"/>
-        </w:rPr>
-        <w:tab/>
-      </w:r>
-      <w:r>
-        <w:rPr>
-          <w:noProof/>
-          <w:sz w:val="16"/>
-          <w:szCs w:val="24"/>
-        </w:rPr>
-        <w:t>R. I. Kittredge and N. Driedger, “Using Natural-Language Processing to Produce Weather Forecasts,” IEEE Expert. Syst. their Appl., vol. 9, no. 2, pp. 45–53, 1994.</w:t>
-      </w:r>
-    </w:p>
-    <w:p>
-      <w:pPr>
-        <w:widowControl w:val="0"/>
-        <w:autoSpaceDE w:val="0"/>
-        <w:autoSpaceDN w:val="0"/>
-        <w:adjustRightInd w:val="0"/>
-        <w:spacing w:after="40" w:line="240" w:lineRule="exact"/>
-        <w:ind w:left="640" w:right="78" w:hanging="640"/>
-        <w:jc w:val="both"/>
-        <w:rPr>
-          <w:noProof/>
-          <w:sz w:val="16"/>
-          <w:szCs w:val="24"/>
-        </w:rPr>
-      </w:pPr>
-      <w:r>
-        <w:rPr>
-          <w:noProof/>
-          <w:sz w:val="16"/>
-          <w:szCs w:val="24"/>
-        </w:rPr>
-        <w:t>[7]</w:t>
-      </w:r>
-      <w:r>
-        <w:rPr>
-          <w:noProof/>
-          <w:sz w:val="16"/>
-          <w:szCs w:val="24"/>
-        </w:rPr>
-        <w:tab/>
-      </w:r>
-      <w:r>
-        <w:rPr>
-          <w:noProof/>
-          <w:sz w:val="16"/>
-          <w:szCs w:val="24"/>
-        </w:rPr>
-        <w:t>B. Putra, L. S. Riza, and Y. Wihardi, “Pengembangan Sistem Data-to-Text untuk Membangkitkan Berita Cuaca dengan Pendekatan Time-Series dalam R,” 2017.</w:t>
-      </w:r>
-    </w:p>
-    <w:p>
-      <w:pPr>
-        <w:widowControl w:val="0"/>
-        <w:autoSpaceDE w:val="0"/>
-        <w:autoSpaceDN w:val="0"/>
-        <w:adjustRightInd w:val="0"/>
-        <w:spacing w:after="40" w:line="240" w:lineRule="exact"/>
-        <w:ind w:left="640" w:right="78" w:hanging="640"/>
-        <w:jc w:val="both"/>
-        <w:rPr>
-          <w:noProof/>
-          <w:sz w:val="16"/>
-          <w:szCs w:val="24"/>
-        </w:rPr>
-      </w:pPr>
-      <w:r>
-        <w:rPr>
-          <w:noProof/>
-          <w:sz w:val="16"/>
-          <w:szCs w:val="24"/>
-        </w:rPr>
-        <w:t>[8]</w:t>
-      </w:r>
-      <w:r>
-        <w:rPr>
-          <w:noProof/>
-          <w:sz w:val="16"/>
-          <w:szCs w:val="24"/>
-        </w:rPr>
-        <w:tab/>
-        <w:t xml:space="preserve">J. Hunter </w:t>
-      </w:r>
-      <w:r>
-        <w:rPr>
-          <w:i/>
-          <w:iCs/>
-          <w:noProof/>
-          <w:sz w:val="16"/>
-          <w:szCs w:val="24"/>
-        </w:rPr>
-        <w:t>et al.</w:t>
-      </w:r>
-      <w:r>
-        <w:rPr>
-          <w:noProof/>
-          <w:sz w:val="16"/>
-          <w:szCs w:val="24"/>
-        </w:rPr>
-        <w:t xml:space="preserve">, “Bt-Nurse: Computer generation of natural language shift summaries from complex heterogeneous medical data,” </w:t>
-      </w:r>
-      <w:r>
-        <w:rPr>
-          <w:i/>
-          <w:iCs/>
-          <w:noProof/>
-          <w:sz w:val="16"/>
-          <w:szCs w:val="24"/>
-        </w:rPr>
-        <w:t>J. Am. Med. Informatics Assoc.</w:t>
-      </w:r>
-      <w:r>
-        <w:rPr>
-          <w:noProof/>
-          <w:sz w:val="16"/>
-          <w:szCs w:val="24"/>
-        </w:rPr>
-        <w:t>, vol. 18, no. 5, pp. 621–624, 2011.</w:t>
-      </w:r>
-    </w:p>
-    <w:p>
-      <w:pPr>
-        <w:widowControl w:val="0"/>
-        <w:autoSpaceDE w:val="0"/>
-        <w:autoSpaceDN w:val="0"/>
-        <w:adjustRightInd w:val="0"/>
-        <w:spacing w:after="40" w:line="240" w:lineRule="exact"/>
-        <w:ind w:left="640" w:right="78" w:hanging="640"/>
-        <w:jc w:val="both"/>
-        <w:rPr>
-          <w:color w:val="000000"/>
-          <w:sz w:val="16"/>
-          <w:szCs w:val="16"/>
-        </w:rPr>
-      </w:pPr>
-      <w:r>
-        <w:rPr>
-          <w:noProof/>
-          <w:sz w:val="16"/>
-          <w:szCs w:val="24"/>
-        </w:rPr>
-        <w:t>[9]</w:t>
-      </w:r>
-      <w:r>
-        <w:rPr>
-          <w:noProof/>
-          <w:sz w:val="16"/>
-          <w:szCs w:val="24"/>
-        </w:rPr>
-        <w:tab/>
-      </w:r>
-      <w:r>
-        <w:rPr>
-          <w:color w:val="000000"/>
-          <w:sz w:val="16"/>
-          <w:szCs w:val="16"/>
-        </w:rPr>
-        <w:t>F</w:t>
-      </w:r>
-      <w:r>
-        <w:rPr>
-          <w:color w:val="000000"/>
-          <w:sz w:val="16"/>
-          <w:szCs w:val="16"/>
-        </w:rPr>
-        <w:t>.</w:t>
-      </w:r>
-      <w:r>
-        <w:rPr>
-          <w:color w:val="000000"/>
-          <w:sz w:val="16"/>
-          <w:szCs w:val="16"/>
-        </w:rPr>
-        <w:t xml:space="preserve"> Portet</w:t>
-      </w:r>
-      <w:r>
-        <w:rPr>
-          <w:color w:val="000000"/>
-          <w:sz w:val="16"/>
-          <w:szCs w:val="16"/>
-        </w:rPr>
-        <w:t xml:space="preserve">v </w:t>
-      </w:r>
-      <w:r>
-        <w:rPr>
-          <w:i/>
-          <w:color w:val="000000"/>
-          <w:sz w:val="16"/>
-          <w:szCs w:val="16"/>
-        </w:rPr>
-        <w:t xml:space="preserve">et al, </w:t>
-      </w:r>
-      <w:r>
-        <w:rPr>
-          <w:color w:val="000000"/>
-          <w:sz w:val="16"/>
-          <w:szCs w:val="16"/>
-        </w:rPr>
-        <w:t>"</w:t>
-      </w:r>
-      <w:r>
-        <w:rPr>
-          <w:color w:val="000000"/>
-          <w:sz w:val="16"/>
-          <w:szCs w:val="16"/>
-        </w:rPr>
-        <w:t>Automatic Generation of Textual Summaries</w:t>
-      </w:r>
-      <w:r>
-        <w:rPr>
-          <w:color w:val="000000"/>
-          <w:sz w:val="16"/>
-          <w:szCs w:val="16"/>
-        </w:rPr>
-        <w:t xml:space="preserve"> </w:t>
-      </w:r>
-      <w:r>
-        <w:rPr>
-          <w:color w:val="000000"/>
-          <w:sz w:val="16"/>
-          <w:szCs w:val="16"/>
-        </w:rPr>
-        <w:t>from Neonatal Intensive Care Data</w:t>
-      </w:r>
-      <w:r>
-        <w:rPr>
-          <w:color w:val="000000"/>
-          <w:sz w:val="16"/>
-          <w:szCs w:val="16"/>
-        </w:rPr>
-        <w:t>", pp. 1-45, 2009</w:t>
-      </w:r>
-    </w:p>
-    <w:p>
-      <w:pPr>
-        <w:widowControl w:val="0"/>
-        <w:autoSpaceDE w:val="0"/>
-        <w:autoSpaceDN w:val="0"/>
-        <w:adjustRightInd w:val="0"/>
-        <w:spacing w:after="40" w:line="240" w:lineRule="exact"/>
-        <w:ind w:left="640" w:right="78" w:hanging="640"/>
-        <w:jc w:val="both"/>
-        <w:rPr>
-          <w:noProof/>
-          <w:sz w:val="16"/>
-          <w:szCs w:val="24"/>
-        </w:rPr>
-      </w:pPr>
-      <w:r>
-        <w:rPr>
-          <w:noProof/>
-          <w:sz w:val="16"/>
-          <w:szCs w:val="24"/>
-        </w:rPr>
-        <w:t xml:space="preserve"> </w:t>
-      </w:r>
-      <w:r>
-        <w:rPr>
-          <w:noProof/>
-          <w:sz w:val="16"/>
-          <w:szCs w:val="24"/>
-        </w:rPr>
-        <w:t>[10]</w:t>
-      </w:r>
-      <w:r>
-        <w:rPr>
-          <w:noProof/>
-          <w:sz w:val="16"/>
-          <w:szCs w:val="24"/>
-        </w:rPr>
-        <w:tab/>
-      </w:r>
-      <w:r>
-        <w:rPr>
-          <w:noProof/>
-          <w:sz w:val="16"/>
-          <w:szCs w:val="24"/>
-        </w:rPr>
-        <w:t xml:space="preserve">J. Hunter </w:t>
-      </w:r>
-      <w:r>
-        <w:rPr>
-          <w:i/>
-          <w:iCs/>
-          <w:noProof/>
-          <w:sz w:val="16"/>
-          <w:szCs w:val="24"/>
-        </w:rPr>
-        <w:t>et al.</w:t>
-      </w:r>
-      <w:r>
-        <w:rPr>
-          <w:noProof/>
-          <w:sz w:val="16"/>
-          <w:szCs w:val="24"/>
-        </w:rPr>
-        <w:t xml:space="preserve">, “Bt-Nurse: Computer generation of natural language shift summaries from complex heterogeneous medical data,” </w:t>
-      </w:r>
-      <w:r>
-        <w:rPr>
-          <w:i/>
-          <w:iCs/>
-          <w:noProof/>
-          <w:sz w:val="16"/>
-          <w:szCs w:val="24"/>
-        </w:rPr>
-        <w:t>J. Am. Med. Informatics Assoc.</w:t>
-      </w:r>
-      <w:r>
-        <w:rPr>
-          <w:noProof/>
-          <w:sz w:val="16"/>
-          <w:szCs w:val="24"/>
-        </w:rPr>
-        <w:t>, vol. 18, no. 5, pp. 621–624, 2011.</w:t>
-      </w:r>
-    </w:p>
-    <w:p>
-      <w:pPr>
-        <w:widowControl w:val="0"/>
-        <w:autoSpaceDE w:val="0"/>
-        <w:autoSpaceDN w:val="0"/>
-        <w:adjustRightInd w:val="0"/>
-        <w:spacing w:after="40" w:line="240" w:lineRule="exact"/>
-        <w:ind w:left="640" w:right="78" w:hanging="640"/>
-        <w:jc w:val="both"/>
-        <w:rPr>
-          <w:noProof/>
-          <w:sz w:val="16"/>
-          <w:szCs w:val="24"/>
-        </w:rPr>
-      </w:pPr>
-      <w:r>
-        <w:rPr>
-          <w:noProof/>
-          <w:sz w:val="16"/>
-          <w:szCs w:val="24"/>
-        </w:rPr>
-        <w:t>[11]</w:t>
-      </w:r>
-      <w:r>
-        <w:rPr>
-          <w:noProof/>
-          <w:sz w:val="16"/>
-          <w:szCs w:val="24"/>
-        </w:rPr>
-        <w:tab/>
-      </w:r>
-      <w:r>
-        <w:rPr>
-          <w:color w:val="000000"/>
-          <w:sz w:val="16"/>
-          <w:szCs w:val="16"/>
-        </w:rPr>
-        <w:t xml:space="preserve">K. Kukich, “Design of a knowledge-based report generator,” </w:t>
-      </w:r>
-      <w:r>
-        <w:rPr>
-          <w:i/>
-          <w:iCs/>
-          <w:color w:val="000000"/>
-          <w:sz w:val="16"/>
-          <w:szCs w:val="16"/>
-        </w:rPr>
-        <w:t>Proc</w:t>
-      </w:r>
-      <w:proofErr w:type="gramStart"/>
-      <w:r>
-        <w:rPr>
-          <w:i/>
-          <w:iCs/>
-          <w:color w:val="000000"/>
-          <w:sz w:val="16"/>
-          <w:szCs w:val="16"/>
-        </w:rPr>
-        <w:t>.</w:t>
-      </w:r>
-      <w:proofErr w:type="gramEnd"/>
-      <w:r>
-        <w:rPr>
-          <w:color w:val="000000"/>
-          <w:sz w:val="16"/>
-          <w:szCs w:val="16"/>
-        </w:rPr>
-        <w:br/>
-      </w:r>
-      <w:r>
-        <w:rPr>
-          <w:i/>
-          <w:iCs/>
-          <w:color w:val="000000"/>
-          <w:sz w:val="16"/>
-          <w:szCs w:val="16"/>
-        </w:rPr>
-        <w:t>21st Annu. Meet. Assoc. Comput. Linguist. -</w:t>
-      </w:r>
-      <w:r>
-        <w:rPr>
-          <w:color w:val="000000"/>
-          <w:sz w:val="16"/>
-          <w:szCs w:val="16"/>
-        </w:rPr>
-        <w:t>, p. 145, 1983.</w:t>
       </w:r>
     </w:p>
     <w:p>
@@ -13844,11 +13233,29 @@
       </w:pPr>
       <w:r>
         <w:rPr>
+          <w:rFonts w:eastAsia="MS Mincho"/>
+        </w:rPr>
+        <w:fldChar w:fldCharType="begin" w:fldLock="1"/>
+      </w:r>
+      <w:r>
+        <w:rPr>
+          <w:rFonts w:eastAsia="MS Mincho"/>
+        </w:rPr>
+        <w:instrText xml:space="preserve">ADDIN Mendeley Bibliography CSL_BIBLIOGRAPHY </w:instrText>
+      </w:r>
+      <w:r>
+        <w:rPr>
+          <w:rFonts w:eastAsia="MS Mincho"/>
+        </w:rPr>
+        <w:fldChar w:fldCharType="separate"/>
+      </w:r>
+      <w:r>
+        <w:rPr>
           <w:noProof/>
           <w:sz w:val="16"/>
           <w:szCs w:val="24"/>
         </w:rPr>
-        <w:t>[12]</w:t>
+        <w:t>[1]</w:t>
       </w:r>
       <w:r>
         <w:rPr>
@@ -13864,23 +13271,7 @@
           <w:sz w:val="16"/>
           <w:szCs w:val="24"/>
         </w:rPr>
-        <w:t>A. Atilga, "A</w:t>
-      </w:r>
-      <w:r>
-        <w:rPr>
-          <w:noProof/>
-          <w:sz w:val="16"/>
-          <w:szCs w:val="24"/>
-        </w:rPr>
-        <w:t>nalysis of long-term temperature data using  mann-kendall trend test and linear regression methods:  the case of the southeastern anatolia region", Scientific Papers. Series A. Agronomy, Vol. LX, 2017</w:t>
-      </w:r>
-      <w:r>
-        <w:rPr>
-          <w:noProof/>
-          <w:sz w:val="16"/>
-          <w:szCs w:val="24"/>
-        </w:rPr>
-        <w:t>.</w:t>
+        <w:t>P. Grestl, "Linking linguistic and non-linguistic information," Data &amp; Knowledge Engineering.,vol. 8, pp. 205-222, 1992.</w:t>
       </w:r>
     </w:p>
     <w:p>
@@ -13904,7 +13295,7 @@
           <w:sz w:val="16"/>
           <w:szCs w:val="24"/>
         </w:rPr>
-        <w:t>[13]</w:t>
+        <w:t>[2]</w:t>
       </w:r>
       <w:r>
         <w:rPr>
@@ -13920,7 +13311,7 @@
           <w:sz w:val="16"/>
           <w:szCs w:val="24"/>
         </w:rPr>
-        <w:t>M. Regnier, "Knuth-Morris-Pratt algorithm: An analysis", Mathematical Foundations of Computer Science, pp. 431-444,  1989.</w:t>
+        <w:t>E. Reiter, “An Architecture for Data-to-Text Systems,” Comput. Intell., vol. 27, no. 1, pp. 23–40, 2011.</w:t>
       </w:r>
     </w:p>
     <w:p>
@@ -13944,7 +13335,7 @@
           <w:sz w:val="16"/>
           <w:szCs w:val="24"/>
         </w:rPr>
-        <w:t>[14]</w:t>
+        <w:t>[3]</w:t>
       </w:r>
       <w:r>
         <w:rPr>
@@ -13953,14 +13344,17 @@
           <w:szCs w:val="24"/>
         </w:rPr>
         <w:tab/>
-      </w:r>
-      <w:r>
-        <w:rPr>
+        <w:t xml:space="preserve">D. Gkatzia, O. Lemon, and V. Rieser, “Data-to-Text Generation Improves Decision-Making Under Uncertainty,” </w:t>
+      </w:r>
+      <w:r>
+        <w:rPr>
+          <w:i/>
+          <w:iCs/>
           <w:noProof/>
           <w:sz w:val="16"/>
           <w:szCs w:val="24"/>
         </w:rPr>
-        <w:t>E. Ostertagov, "</w:t>
+        <w:t>IEEE Comput. Intell. Mag.</w:t>
       </w:r>
       <w:r>
         <w:rPr>
@@ -13968,15 +13362,7 @@
           <w:sz w:val="16"/>
           <w:szCs w:val="24"/>
         </w:rPr>
-        <w:t>A</w:t>
-      </w:r>
-      <w:r>
-        <w:rPr>
-          <w:noProof/>
-          <w:sz w:val="16"/>
-          <w:szCs w:val="24"/>
-        </w:rPr>
-        <w:t xml:space="preserve"> forecasting using simple exponential smoothing method", Acta Electrotechnica et Informatica, Vol. 12, No. 3, pp.62–66, 2012.</w:t>
+        <w:t>, vol. 12, no. 3, pp. 10–17, 2017.</w:t>
       </w:r>
     </w:p>
     <w:p>
@@ -14000,7 +13386,7 @@
           <w:sz w:val="16"/>
           <w:szCs w:val="24"/>
         </w:rPr>
-        <w:t>[15]</w:t>
+        <w:t>[4]</w:t>
       </w:r>
       <w:r>
         <w:rPr>
@@ -14012,66 +13398,11 @@
       </w:r>
       <w:r>
         <w:rPr>
-          <w:color w:val="000000"/>
-          <w:sz w:val="16"/>
-          <w:szCs w:val="16"/>
-        </w:rPr>
-        <w:t>R. Castillo-Ortega, N. Marín, C. Martínez-Cruz, and D. Sánchez, “A</w:t>
-      </w:r>
-      <w:r>
-        <w:rPr>
-          <w:color w:val="000000"/>
-          <w:sz w:val="16"/>
-          <w:szCs w:val="16"/>
-        </w:rPr>
-        <w:br/>
-        <w:t>proposal for the hierarchical segmentation of time series. Application</w:t>
-      </w:r>
-      <w:r>
-        <w:rPr>
-          <w:color w:val="000000"/>
-          <w:sz w:val="16"/>
-          <w:szCs w:val="16"/>
-        </w:rPr>
-        <w:br/>
-        <w:t xml:space="preserve">to trend-based linguistic description,” </w:t>
-      </w:r>
-      <w:r>
-        <w:rPr>
-          <w:i/>
-          <w:iCs/>
-          <w:color w:val="000000"/>
-          <w:sz w:val="16"/>
-          <w:szCs w:val="16"/>
-        </w:rPr>
-        <w:t>IEEE Int. Conf. Fuzzy Syst.</w:t>
-      </w:r>
-      <w:r>
-        <w:rPr>
-          <w:color w:val="000000"/>
-          <w:sz w:val="16"/>
-          <w:szCs w:val="16"/>
-        </w:rPr>
-        <w:t>, pp</w:t>
-      </w:r>
-      <w:proofErr w:type="gramStart"/>
-      <w:r>
-        <w:rPr>
-          <w:color w:val="000000"/>
-          <w:sz w:val="16"/>
-          <w:szCs w:val="16"/>
-        </w:rPr>
-        <w:t>.</w:t>
-      </w:r>
-      <w:proofErr w:type="gramEnd"/>
-      <w:r>
-        <w:rPr>
-          <w:color w:val="000000"/>
-          <w:sz w:val="16"/>
-          <w:szCs w:val="16"/>
-        </w:rPr>
-        <w:br/>
-        <w:t>489–496, 2014.</w:t>
+          <w:noProof/>
+          <w:sz w:val="16"/>
+          <w:szCs w:val="24"/>
+        </w:rPr>
+        <w:t>J. Bateman and M. Zock, “Natural Language Generation,” Oxford Handb. Comput. Linguist., no. December 2017, pp. 1–21, 2012.</w:t>
       </w:r>
     </w:p>
     <w:p>
@@ -14095,7 +13426,7 @@
           <w:sz w:val="16"/>
           <w:szCs w:val="24"/>
         </w:rPr>
-        <w:t>[16]</w:t>
+        <w:t>[5]</w:t>
       </w:r>
       <w:r>
         <w:rPr>
@@ -14107,28 +13438,11 @@
       </w:r>
       <w:r>
         <w:rPr>
-          <w:color w:val="000000"/>
-          <w:sz w:val="16"/>
-          <w:szCs w:val="16"/>
-        </w:rPr>
-        <w:t>J. W. Crowder, J. G. Moore, L. DeRose, and W. J. Franek, “Air</w:t>
-      </w:r>
-      <w:r>
-        <w:rPr>
-          <w:color w:val="000000"/>
-          <w:sz w:val="16"/>
-          <w:szCs w:val="16"/>
-        </w:rPr>
-        <w:br/>
-        <w:t>Pollution Field Enforcement,” no. September 1999, 1999.</w:t>
-      </w:r>
-      <w:r>
-        <w:rPr>
           <w:noProof/>
           <w:sz w:val="16"/>
           <w:szCs w:val="24"/>
         </w:rPr>
-        <w:t xml:space="preserve"> </w:t>
+        <w:t>J. Soehn et al, "Requirements of a User-Friendly, General-Purpose Corpus Query Interface", Proceeding of the LREC 2008 Workshop..Sustainability of Language Resources and Tools for Natural Language Processing, vol. 1, pp.27-32, 2008.</w:t>
       </w:r>
     </w:p>
     <w:p>
@@ -14152,8 +13466,7 @@
           <w:sz w:val="16"/>
           <w:szCs w:val="24"/>
         </w:rPr>
-        <w:lastRenderedPageBreak/>
-        <w:t>[17]</w:t>
+        <w:t>[6]</w:t>
       </w:r>
       <w:r>
         <w:rPr>
@@ -14165,29 +13478,11 @@
       </w:r>
       <w:r>
         <w:rPr>
-          <w:color w:val="000000"/>
-          <w:sz w:val="16"/>
-          <w:szCs w:val="16"/>
-        </w:rPr>
-        <w:t>R. Rowlett, “Beaufort Scales (Wind Speed),” 2001. [Online].</w:t>
-      </w:r>
-      <w:r>
-        <w:rPr>
-          <w:color w:val="000000"/>
-          <w:sz w:val="16"/>
-          <w:szCs w:val="16"/>
-        </w:rPr>
-        <w:br/>
-        <w:t>Available: https://www.unc.edu/~rowlett/units/scales/beaufort.html.</w:t>
-      </w:r>
-      <w:r>
-        <w:rPr>
-          <w:color w:val="000000"/>
-          <w:sz w:val="16"/>
-          <w:szCs w:val="16"/>
-        </w:rPr>
-        <w:br/>
-        <w:t>[Accessed: 20-May-2018].</w:t>
+          <w:noProof/>
+          <w:sz w:val="16"/>
+          <w:szCs w:val="24"/>
+        </w:rPr>
+        <w:t>R. I. Kittredge and N. Driedger, “Using Natural-Language Processing to Produce Weather Forecasts,” IEEE Expert. Syst. their Appl., vol. 9, no. 2, pp. 45–53, 1994.</w:t>
       </w:r>
     </w:p>
     <w:p>
@@ -14211,7 +13506,7 @@
           <w:sz w:val="16"/>
           <w:szCs w:val="24"/>
         </w:rPr>
-        <w:t>[18]</w:t>
+        <w:t>[7]</w:t>
       </w:r>
       <w:r>
         <w:rPr>
@@ -14223,66 +13518,11 @@
       </w:r>
       <w:r>
         <w:rPr>
-          <w:color w:val="000000"/>
-          <w:sz w:val="16"/>
-          <w:szCs w:val="16"/>
-        </w:rPr>
-        <w:t>J. Zandlo, G. Spoden, P. Bouley, and D. Ruschy, “Wind Direction</w:t>
-      </w:r>
-      <w:r>
-        <w:rPr>
-          <w:color w:val="000000"/>
-          <w:sz w:val="16"/>
-          <w:szCs w:val="16"/>
-        </w:rPr>
-        <w:br/>
-        <w:t xml:space="preserve">and Degrees,” </w:t>
-      </w:r>
-      <w:r>
-        <w:rPr>
-          <w:i/>
-          <w:iCs/>
-          <w:color w:val="000000"/>
-          <w:sz w:val="16"/>
-          <w:szCs w:val="16"/>
-        </w:rPr>
-        <w:t>University of Minnesota</w:t>
-      </w:r>
-      <w:r>
-        <w:rPr>
-          <w:color w:val="000000"/>
-          <w:sz w:val="16"/>
-          <w:szCs w:val="16"/>
-        </w:rPr>
-        <w:t>, 2001. [Online]. Available</w:t>
-      </w:r>
-      <w:proofErr w:type="gramStart"/>
-      <w:r>
-        <w:rPr>
-          <w:color w:val="000000"/>
-          <w:sz w:val="16"/>
-          <w:szCs w:val="16"/>
-        </w:rPr>
-        <w:t>:</w:t>
-      </w:r>
-      <w:proofErr w:type="gramEnd"/>
-      <w:r>
-        <w:rPr>
-          <w:color w:val="000000"/>
-          <w:sz w:val="16"/>
-          <w:szCs w:val="16"/>
-        </w:rPr>
-        <w:br/>
-        <w:t>http://snowfence.umn.edu/Components/winddirectionanddegreeswit</w:t>
-      </w:r>
-      <w:r>
-        <w:rPr>
-          <w:color w:val="000000"/>
-          <w:sz w:val="16"/>
-          <w:szCs w:val="16"/>
-        </w:rPr>
-        <w:br/>
-        <w:t>houttable3.htm. [Accessed: 20-May-2018].</w:t>
+          <w:noProof/>
+          <w:sz w:val="16"/>
+          <w:szCs w:val="24"/>
+        </w:rPr>
+        <w:t>B. Putra, L. S. Riza, and Y. Wihardi, “Pengembangan Sistem Data-to-Text untuk Membangkitkan Berita Cuaca dengan Pendekatan Time-Series dalam R,” 2017.</w:t>
       </w:r>
     </w:p>
     <w:p>
@@ -14306,7 +13546,7 @@
           <w:sz w:val="16"/>
           <w:szCs w:val="24"/>
         </w:rPr>
-        <w:t>[19]</w:t>
+        <w:t>[8]</w:t>
       </w:r>
       <w:r>
         <w:rPr>
@@ -14315,60 +13555,17 @@
           <w:szCs w:val="24"/>
         </w:rPr>
         <w:tab/>
-      </w:r>
-      <w:r>
-        <w:rPr>
-          <w:color w:val="000000"/>
-          <w:sz w:val="16"/>
-          <w:szCs w:val="16"/>
-        </w:rPr>
-        <w:t>J. Huby, “Cloud Coverage,” 2010. [Online]. Available</w:t>
-      </w:r>
-      <w:proofErr w:type="gramStart"/>
-      <w:r>
-        <w:rPr>
-          <w:color w:val="000000"/>
-          <w:sz w:val="16"/>
-          <w:szCs w:val="16"/>
-        </w:rPr>
-        <w:t>:</w:t>
-      </w:r>
-      <w:proofErr w:type="gramEnd"/>
-      <w:r>
-        <w:rPr>
-          <w:color w:val="000000"/>
-          <w:sz w:val="16"/>
-          <w:szCs w:val="16"/>
-        </w:rPr>
-        <w:br/>
-        <w:t>http://www.theweatherprediction.com/habyhints/189/. [Accessed</w:t>
-      </w:r>
-      <w:proofErr w:type="gramStart"/>
-      <w:r>
-        <w:rPr>
-          <w:color w:val="000000"/>
-          <w:sz w:val="16"/>
-          <w:szCs w:val="16"/>
-        </w:rPr>
-        <w:t>:</w:t>
-      </w:r>
-      <w:proofErr w:type="gramEnd"/>
-      <w:r>
-        <w:rPr>
-          <w:color w:val="000000"/>
-          <w:sz w:val="16"/>
-          <w:szCs w:val="16"/>
-        </w:rPr>
-        <w:br/>
-        <w:t>20-May-2018].</w:t>
-      </w:r>
-      <w:r>
-        <w:rPr>
+        <w:t xml:space="preserve">J. Hunter </w:t>
+      </w:r>
+      <w:r>
+        <w:rPr>
+          <w:i/>
+          <w:iCs/>
           <w:noProof/>
           <w:sz w:val="16"/>
           <w:szCs w:val="24"/>
         </w:rPr>
-        <w:t xml:space="preserve"> </w:t>
+        <w:t>et al.</w:t>
       </w:r>
       <w:r>
         <w:rPr>
@@ -14376,34 +13573,25 @@
           <w:sz w:val="16"/>
           <w:szCs w:val="24"/>
         </w:rPr>
-        <w:t>[20]</w:t>
-      </w:r>
-      <w:r>
-        <w:rPr>
+        <w:t xml:space="preserve">, “Bt-Nurse: Computer generation of natural language shift summaries from complex heterogeneous medical data,” </w:t>
+      </w:r>
+      <w:r>
+        <w:rPr>
+          <w:i/>
+          <w:iCs/>
           <w:noProof/>
           <w:sz w:val="16"/>
           <w:szCs w:val="24"/>
         </w:rPr>
-        <w:tab/>
-        <w:t xml:space="preserve">A. Belz, “Probabilistic Generation of Weather Forecast Texts,” </w:t>
-      </w:r>
-      <w:r>
-        <w:rPr>
-          <w:i/>
-          <w:iCs/>
+        <w:t>J. Am. Med. Informatics Assoc.</w:t>
+      </w:r>
+      <w:r>
+        <w:rPr>
           <w:noProof/>
           <w:sz w:val="16"/>
           <w:szCs w:val="24"/>
         </w:rPr>
-        <w:t>Naacl-Hlt</w:t>
-      </w:r>
-      <w:r>
-        <w:rPr>
-          <w:noProof/>
-          <w:sz w:val="16"/>
-          <w:szCs w:val="24"/>
-        </w:rPr>
-        <w:t>, no. April, pp. 164–171, 2007.</w:t>
+        <w:t>, vol. 18, no. 5, pp. 621–624, 2011.</w:t>
       </w:r>
     </w:p>
     <w:p>
@@ -14416,25 +13604,25 @@
         <w:ind w:left="640" w:hanging="640"/>
         <w:jc w:val="both"/>
         <w:rPr>
+          <w:color w:val="000000"/>
+          <w:sz w:val="16"/>
+          <w:szCs w:val="16"/>
+        </w:rPr>
+      </w:pPr>
+      <w:r>
+        <w:rPr>
           <w:noProof/>
           <w:sz w:val="16"/>
           <w:szCs w:val="24"/>
         </w:rPr>
-      </w:pPr>
+        <w:t>[9]</w:t>
+      </w:r>
       <w:r>
         <w:rPr>
           <w:noProof/>
           <w:sz w:val="16"/>
           <w:szCs w:val="24"/>
         </w:rPr>
-        <w:t>[21]</w:t>
-      </w:r>
-      <w:r>
-        <w:rPr>
-          <w:noProof/>
-          <w:sz w:val="16"/>
-          <w:szCs w:val="24"/>
-        </w:rPr>
         <w:tab/>
       </w:r>
       <w:r>
@@ -14443,7 +13631,7 @@
           <w:sz w:val="16"/>
           <w:szCs w:val="16"/>
         </w:rPr>
-        <w:t>A. Ramos-soto, A. Bugarin, and S. Barro, “Fuzzy Sets Across the</w:t>
+        <w:t>F</w:t>
       </w:r>
       <w:r>
         <w:rPr>
@@ -14451,8 +13639,72 @@
           <w:sz w:val="16"/>
           <w:szCs w:val="16"/>
         </w:rPr>
-        <w:br/>
-        <w:t>Natural Language Generation Pipeline,” vol. c, pp. 1–16, 2016.</w:t>
+        <w:t>.</w:t>
+      </w:r>
+      <w:r>
+        <w:rPr>
+          <w:color w:val="000000"/>
+          <w:sz w:val="16"/>
+          <w:szCs w:val="16"/>
+        </w:rPr>
+        <w:t xml:space="preserve"> Portet</w:t>
+      </w:r>
+      <w:r>
+        <w:rPr>
+          <w:color w:val="000000"/>
+          <w:sz w:val="16"/>
+          <w:szCs w:val="16"/>
+        </w:rPr>
+        <w:t xml:space="preserve">v </w:t>
+      </w:r>
+      <w:r>
+        <w:rPr>
+          <w:i/>
+          <w:color w:val="000000"/>
+          <w:sz w:val="16"/>
+          <w:szCs w:val="16"/>
+        </w:rPr>
+        <w:t xml:space="preserve">et al, </w:t>
+      </w:r>
+      <w:r>
+        <w:rPr>
+          <w:color w:val="000000"/>
+          <w:sz w:val="16"/>
+          <w:szCs w:val="16"/>
+        </w:rPr>
+        <w:t>"</w:t>
+      </w:r>
+      <w:r>
+        <w:rPr>
+          <w:color w:val="000000"/>
+          <w:sz w:val="16"/>
+          <w:szCs w:val="16"/>
+        </w:rPr>
+        <w:t>Automatic Generation of Textual Summaries</w:t>
+      </w:r>
+      <w:r>
+        <w:rPr>
+          <w:color w:val="000000"/>
+          <w:sz w:val="16"/>
+          <w:szCs w:val="16"/>
+        </w:rPr>
+        <w:t xml:space="preserve"> </w:t>
+      </w:r>
+      <w:r>
+        <w:rPr>
+          <w:color w:val="000000"/>
+          <w:sz w:val="16"/>
+          <w:szCs w:val="16"/>
+        </w:rPr>
+        <w:t>from Neonatal Intensive Care Data</w:t>
+      </w:r>
+      <w:r>
+        <w:rPr>
+          <w:color w:val="000000"/>
+          <w:sz w:val="16"/>
+          <w:szCs w:val="16"/>
+        </w:rPr>
+        <w:t>", pp. 1-45, 2009</w:t>
       </w:r>
     </w:p>
     <w:p>
@@ -14465,50 +13717,70 @@
         <w:ind w:left="640" w:hanging="640"/>
         <w:jc w:val="both"/>
         <w:rPr>
-          <w:color w:val="000000"/>
-          <w:sz w:val="16"/>
-          <w:szCs w:val="16"/>
-        </w:rPr>
-      </w:pPr>
-      <w:r>
-        <w:rPr>
           <w:noProof/>
           <w:sz w:val="16"/>
           <w:szCs w:val="24"/>
         </w:rPr>
-        <w:t>[22]</w:t>
-      </w:r>
+      </w:pPr>
       <w:r>
         <w:rPr>
           <w:noProof/>
           <w:sz w:val="16"/>
           <w:szCs w:val="24"/>
         </w:rPr>
+        <w:t>[10]</w:t>
+      </w:r>
+      <w:r>
+        <w:rPr>
+          <w:noProof/>
+          <w:sz w:val="16"/>
+          <w:szCs w:val="24"/>
+        </w:rPr>
         <w:tab/>
       </w:r>
       <w:r>
         <w:rPr>
-          <w:color w:val="000000"/>
-          <w:sz w:val="16"/>
-          <w:szCs w:val="16"/>
-        </w:rPr>
-        <w:t>E. Reiter, “Building Natural-Language Generation Systems,” pp. 91–</w:t>
-      </w:r>
-      <w:r>
-        <w:rPr>
-          <w:color w:val="000000"/>
-          <w:sz w:val="16"/>
-          <w:szCs w:val="16"/>
-        </w:rPr>
-        <w:br/>
-      </w:r>
-      <w:r>
-        <w:rPr>
-          <w:color w:val="000000"/>
-          <w:sz w:val="16"/>
-          <w:szCs w:val="16"/>
-        </w:rPr>
-        <w:t>93, 1996.</w:t>
+          <w:noProof/>
+          <w:sz w:val="16"/>
+          <w:szCs w:val="24"/>
+        </w:rPr>
+        <w:t xml:space="preserve">J. Hunter </w:t>
+      </w:r>
+      <w:r>
+        <w:rPr>
+          <w:i/>
+          <w:iCs/>
+          <w:noProof/>
+          <w:sz w:val="16"/>
+          <w:szCs w:val="24"/>
+        </w:rPr>
+        <w:t>et al.</w:t>
+      </w:r>
+      <w:r>
+        <w:rPr>
+          <w:noProof/>
+          <w:sz w:val="16"/>
+          <w:szCs w:val="24"/>
+        </w:rPr>
+        <w:t xml:space="preserve">, “Bt-Nurse: Computer generation of natural language shift summaries from complex heterogeneous medical data,” </w:t>
+      </w:r>
+      <w:r>
+        <w:rPr>
+          <w:i/>
+          <w:iCs/>
+          <w:noProof/>
+          <w:sz w:val="16"/>
+          <w:szCs w:val="24"/>
+        </w:rPr>
+        <w:t>J. Am. Med. Informatics Assoc.</w:t>
+      </w:r>
+      <w:r>
+        <w:rPr>
+          <w:noProof/>
+          <w:sz w:val="16"/>
+          <w:szCs w:val="24"/>
+        </w:rPr>
+        <w:t>, vol. 18, no. 5, pp. 621–624, 2011.</w:t>
       </w:r>
     </w:p>
     <w:p>
@@ -14528,53 +13800,27 @@
       </w:pPr>
       <w:r>
         <w:rPr>
+          <w:noProof/>
+          <w:sz w:val="16"/>
+          <w:szCs w:val="24"/>
+        </w:rPr>
+        <w:t>[11]</w:t>
+      </w:r>
+      <w:r>
+        <w:rPr>
+          <w:noProof/>
+          <w:sz w:val="16"/>
+          <w:szCs w:val="24"/>
+        </w:rPr>
+        <w:tab/>
+      </w:r>
+      <w:r>
+        <w:rPr>
           <w:color w:val="000000"/>
           <w:sz w:val="16"/>
           <w:szCs w:val="16"/>
         </w:rPr>
-        <w:t>[23]</w:t>
-      </w:r>
-      <w:r>
-        <w:rPr>
-          <w:noProof/>
-          <w:sz w:val="16"/>
-          <w:szCs w:val="24"/>
-        </w:rPr>
-        <w:t xml:space="preserve"> </w:t>
-      </w:r>
-      <w:r>
-        <w:rPr>
-          <w:noProof/>
-          <w:sz w:val="16"/>
-          <w:szCs w:val="24"/>
-        </w:rPr>
-        <w:tab/>
-      </w:r>
-      <w:r>
-        <w:rPr>
-          <w:color w:val="000000"/>
-          <w:sz w:val="16"/>
-          <w:szCs w:val="16"/>
-        </w:rPr>
-        <w:t>A. Ramos-Soto, A. Bugarín, and S. Barro, “On the role of linguistic</w:t>
-      </w:r>
-      <w:r>
-        <w:rPr>
-          <w:color w:val="000000"/>
-          <w:sz w:val="16"/>
-          <w:szCs w:val="16"/>
-        </w:rPr>
-        <w:br/>
-        <w:t>descriptions of data in the building of natural language generation</w:t>
-      </w:r>
-      <w:r>
-        <w:rPr>
-          <w:color w:val="000000"/>
-          <w:sz w:val="16"/>
-          <w:szCs w:val="16"/>
-        </w:rPr>
-        <w:br/>
-        <w:t xml:space="preserve">systems,” </w:t>
+        <w:t xml:space="preserve">K. Kukich, “Design of a knowledge-based report generator,” </w:t>
       </w:r>
       <w:r>
         <w:rPr>
@@ -14584,7 +13830,7 @@
           <w:sz w:val="16"/>
           <w:szCs w:val="16"/>
         </w:rPr>
-        <w:t>Fuzzy Sets Syst.</w:t>
+        <w:t>Proc.</w:t>
       </w:r>
       <w:r>
         <w:rPr>
@@ -14592,7 +13838,25 @@
           <w:sz w:val="16"/>
           <w:szCs w:val="16"/>
         </w:rPr>
-        <w:t>, vol. 285, pp. 31–51, 2016.</w:t>
+        <w:br/>
+      </w:r>
+      <w:r>
+        <w:rPr>
+          <w:i/>
+          <w:iCs/>
+          <w:color w:val="000000"/>
+          <w:sz w:val="16"/>
+          <w:szCs w:val="16"/>
+        </w:rPr>
+        <w:t>21st Annu. Meet. Assoc. Comput. Linguist. -</w:t>
+      </w:r>
+      <w:r>
+        <w:rPr>
+          <w:color w:val="000000"/>
+          <w:sz w:val="16"/>
+          <w:szCs w:val="16"/>
+        </w:rPr>
+        <w:t>, p. 145, 1983.</w:t>
       </w:r>
     </w:p>
     <w:p>
@@ -14616,7 +13880,7 @@
           <w:sz w:val="16"/>
           <w:szCs w:val="24"/>
         </w:rPr>
-        <w:t>[24</w:t>
+        <w:t>[12]</w:t>
       </w:r>
       <w:r>
         <w:rPr>
@@ -14624,7 +13888,7 @@
           <w:sz w:val="16"/>
           <w:szCs w:val="24"/>
         </w:rPr>
-        <w:t>]</w:t>
+        <w:tab/>
       </w:r>
       <w:r>
         <w:rPr>
@@ -14632,41 +13896,23 @@
           <w:sz w:val="16"/>
           <w:szCs w:val="24"/>
         </w:rPr>
-        <w:tab/>
-      </w:r>
-      <w:r>
-        <w:rPr>
-          <w:color w:val="000000"/>
-          <w:sz w:val="16"/>
-          <w:szCs w:val="16"/>
-        </w:rPr>
-        <w:t>A. Belz, “Probabilistic Generation of Weather Forecast Texts,”</w:t>
-      </w:r>
-      <w:r>
-        <w:rPr>
-          <w:color w:val="000000"/>
-          <w:sz w:val="16"/>
-          <w:szCs w:val="16"/>
-        </w:rPr>
-        <w:br/>
-      </w:r>
-      <w:r>
-        <w:rPr>
-          <w:i/>
-          <w:iCs/>
-          <w:color w:val="000000"/>
-          <w:sz w:val="16"/>
-          <w:szCs w:val="16"/>
-        </w:rPr>
-        <w:t>Naacl-Hlt</w:t>
-      </w:r>
-      <w:r>
-        <w:rPr>
-          <w:color w:val="000000"/>
-          <w:sz w:val="16"/>
-          <w:szCs w:val="16"/>
-        </w:rPr>
-        <w:t>, no. April, pp. 164–171, 2007.</w:t>
+        <w:t>A. Atilga, "A</w:t>
+      </w:r>
+      <w:r>
+        <w:rPr>
+          <w:noProof/>
+          <w:sz w:val="16"/>
+          <w:szCs w:val="24"/>
+        </w:rPr>
+        <w:t>nalysis of long-term temperature data using  mann-kendall trend test and linear regression methods:  the case of the southeastern anatolia region", Scientific Papers. Series A. Agronomy, Vol. LX, 2017</w:t>
+      </w:r>
+      <w:r>
+        <w:rPr>
+          <w:noProof/>
+          <w:sz w:val="16"/>
+          <w:szCs w:val="24"/>
+        </w:rPr>
+        <w:t>.</w:t>
       </w:r>
     </w:p>
     <w:p>
@@ -14690,7 +13936,7 @@
           <w:sz w:val="16"/>
           <w:szCs w:val="24"/>
         </w:rPr>
-        <w:t xml:space="preserve">[25]      </w:t>
+        <w:t>[13]</w:t>
       </w:r>
       <w:r>
         <w:rPr>
@@ -14698,61 +13944,7 @@
           <w:sz w:val="16"/>
           <w:szCs w:val="24"/>
         </w:rPr>
-        <w:t xml:space="preserve">     </w:t>
-      </w:r>
-      <w:r>
-        <w:rPr>
-          <w:color w:val="000000"/>
-          <w:sz w:val="16"/>
-          <w:szCs w:val="16"/>
-        </w:rPr>
-        <w:t>R. I. Kittredge and N. Driedger, “Using Natural-Language Processing</w:t>
-      </w:r>
-      <w:r>
-        <w:rPr>
-          <w:color w:val="000000"/>
-          <w:sz w:val="16"/>
-          <w:szCs w:val="16"/>
-        </w:rPr>
-        <w:br/>
-        <w:t xml:space="preserve">to Produce Weather Forecasts,” </w:t>
-      </w:r>
-      <w:r>
-        <w:rPr>
-          <w:i/>
-          <w:iCs/>
-          <w:color w:val="000000"/>
-          <w:sz w:val="16"/>
-          <w:szCs w:val="16"/>
-        </w:rPr>
-        <w:t>IEEE Expert. Syst. their Appl.</w:t>
-      </w:r>
-      <w:r>
-        <w:rPr>
-          <w:color w:val="000000"/>
-          <w:sz w:val="16"/>
-          <w:szCs w:val="16"/>
-        </w:rPr>
-        <w:t>, vol</w:t>
-      </w:r>
-      <w:proofErr w:type="gramStart"/>
-      <w:r>
-        <w:rPr>
-          <w:color w:val="000000"/>
-          <w:sz w:val="16"/>
-          <w:szCs w:val="16"/>
-        </w:rPr>
-        <w:t>.</w:t>
-      </w:r>
-      <w:proofErr w:type="gramEnd"/>
-      <w:r>
-        <w:rPr>
-          <w:color w:val="000000"/>
-          <w:sz w:val="16"/>
-          <w:szCs w:val="16"/>
-        </w:rPr>
-        <w:br/>
-        <w:t>9, no. 2, pp. 45–53, 1994.</w:t>
+        <w:tab/>
       </w:r>
       <w:r>
         <w:rPr>
@@ -14760,7 +13952,7 @@
           <w:sz w:val="16"/>
           <w:szCs w:val="24"/>
         </w:rPr>
-        <w:t xml:space="preserve"> </w:t>
+        <w:t>M. Regnier, "Knuth-Morris-Pratt algorithm: An analysis", Mathematical Foundations of Computer Science, pp. 431-444,  1989.</w:t>
       </w:r>
     </w:p>
     <w:p>
@@ -14775,23 +13967,16 @@
         <w:rPr>
           <w:noProof/>
           <w:sz w:val="16"/>
-        </w:rPr>
-      </w:pPr>
-      <w:r>
-        <w:rPr>
-          <w:noProof/>
-          <w:sz w:val="16"/>
           <w:szCs w:val="24"/>
         </w:rPr>
-        <w:t>[2</w:t>
-      </w:r>
+      </w:pPr>
       <w:r>
         <w:rPr>
           <w:noProof/>
           <w:sz w:val="16"/>
           <w:szCs w:val="24"/>
         </w:rPr>
-        <w:t>6</w:t>
+        <w:t>[14]</w:t>
       </w:r>
       <w:r>
         <w:rPr>
@@ -14799,7 +13984,782 @@
           <w:sz w:val="16"/>
           <w:szCs w:val="24"/>
         </w:rPr>
-        <w:t xml:space="preserve">]           </w:t>
+        <w:tab/>
+      </w:r>
+      <w:r>
+        <w:rPr>
+          <w:noProof/>
+          <w:sz w:val="16"/>
+          <w:szCs w:val="24"/>
+        </w:rPr>
+        <w:t>E. Ostertagov, "</w:t>
+      </w:r>
+      <w:r>
+        <w:rPr>
+          <w:noProof/>
+          <w:sz w:val="16"/>
+          <w:szCs w:val="24"/>
+        </w:rPr>
+        <w:t>A</w:t>
+      </w:r>
+      <w:r>
+        <w:rPr>
+          <w:noProof/>
+          <w:sz w:val="16"/>
+          <w:szCs w:val="24"/>
+        </w:rPr>
+        <w:t xml:space="preserve"> forecasting using simple exponential smoothing method", Acta Electrotechnica et Informatica, Vol. 12, No. 3, pp.62–66, 2012.</w:t>
+      </w:r>
+    </w:p>
+    <w:p>
+      <w:pPr>
+        <w:widowControl w:val="0"/>
+        <w:autoSpaceDE w:val="0"/>
+        <w:autoSpaceDN w:val="0"/>
+        <w:adjustRightInd w:val="0"/>
+        <w:spacing w:after="40" w:line="240" w:lineRule="exact"/>
+        <w:ind w:left="640" w:hanging="640"/>
+        <w:jc w:val="both"/>
+        <w:rPr>
+          <w:noProof/>
+          <w:sz w:val="16"/>
+          <w:szCs w:val="24"/>
+        </w:rPr>
+      </w:pPr>
+      <w:r>
+        <w:rPr>
+          <w:noProof/>
+          <w:sz w:val="16"/>
+          <w:szCs w:val="24"/>
+        </w:rPr>
+        <w:lastRenderedPageBreak/>
+        <w:t>[15]</w:t>
+      </w:r>
+      <w:r>
+        <w:rPr>
+          <w:noProof/>
+          <w:sz w:val="16"/>
+          <w:szCs w:val="24"/>
+        </w:rPr>
+        <w:tab/>
+      </w:r>
+      <w:r>
+        <w:rPr>
+          <w:color w:val="000000"/>
+          <w:sz w:val="16"/>
+          <w:szCs w:val="16"/>
+        </w:rPr>
+        <w:t>R. Castillo-Ortega, N. Marín, C. Martínez-Cruz, and D. Sánchez, “A</w:t>
+      </w:r>
+      <w:r>
+        <w:rPr>
+          <w:color w:val="000000"/>
+          <w:sz w:val="16"/>
+          <w:szCs w:val="16"/>
+        </w:rPr>
+        <w:br/>
+        <w:t>proposal for the hierarchical segmentation of time series. Application</w:t>
+      </w:r>
+      <w:r>
+        <w:rPr>
+          <w:color w:val="000000"/>
+          <w:sz w:val="16"/>
+          <w:szCs w:val="16"/>
+        </w:rPr>
+        <w:br/>
+        <w:t xml:space="preserve">to trend-based linguistic description,” </w:t>
+      </w:r>
+      <w:r>
+        <w:rPr>
+          <w:i/>
+          <w:iCs/>
+          <w:color w:val="000000"/>
+          <w:sz w:val="16"/>
+          <w:szCs w:val="16"/>
+        </w:rPr>
+        <w:t>IEEE Int. Conf. Fuzzy Syst.</w:t>
+      </w:r>
+      <w:r>
+        <w:rPr>
+          <w:color w:val="000000"/>
+          <w:sz w:val="16"/>
+          <w:szCs w:val="16"/>
+        </w:rPr>
+        <w:t>, pp.</w:t>
+      </w:r>
+      <w:r>
+        <w:rPr>
+          <w:color w:val="000000"/>
+          <w:sz w:val="16"/>
+          <w:szCs w:val="16"/>
+        </w:rPr>
+        <w:br/>
+        <w:t>489–496, 2014.</w:t>
+      </w:r>
+    </w:p>
+    <w:p>
+      <w:pPr>
+        <w:widowControl w:val="0"/>
+        <w:autoSpaceDE w:val="0"/>
+        <w:autoSpaceDN w:val="0"/>
+        <w:adjustRightInd w:val="0"/>
+        <w:spacing w:after="40" w:line="240" w:lineRule="exact"/>
+        <w:ind w:left="640" w:hanging="640"/>
+        <w:jc w:val="both"/>
+        <w:rPr>
+          <w:noProof/>
+          <w:sz w:val="16"/>
+          <w:szCs w:val="24"/>
+        </w:rPr>
+      </w:pPr>
+      <w:r>
+        <w:rPr>
+          <w:noProof/>
+          <w:sz w:val="16"/>
+          <w:szCs w:val="24"/>
+        </w:rPr>
+        <w:t>[16]</w:t>
+      </w:r>
+      <w:r>
+        <w:rPr>
+          <w:noProof/>
+          <w:sz w:val="16"/>
+          <w:szCs w:val="24"/>
+        </w:rPr>
+        <w:tab/>
+      </w:r>
+      <w:r>
+        <w:rPr>
+          <w:color w:val="000000"/>
+          <w:sz w:val="16"/>
+          <w:szCs w:val="16"/>
+        </w:rPr>
+        <w:t>J. W. Crowder, J. G. Moore, L. DeRose, and W. J. Franek, “Air</w:t>
+      </w:r>
+      <w:r>
+        <w:rPr>
+          <w:color w:val="000000"/>
+          <w:sz w:val="16"/>
+          <w:szCs w:val="16"/>
+        </w:rPr>
+        <w:br/>
+        <w:t>Pollution Field Enforcement,” no. September 1999, 1999.</w:t>
+      </w:r>
+      <w:r>
+        <w:rPr>
+          <w:noProof/>
+          <w:sz w:val="16"/>
+          <w:szCs w:val="24"/>
+        </w:rPr>
+        <w:t xml:space="preserve"> </w:t>
+      </w:r>
+    </w:p>
+    <w:p>
+      <w:pPr>
+        <w:widowControl w:val="0"/>
+        <w:autoSpaceDE w:val="0"/>
+        <w:autoSpaceDN w:val="0"/>
+        <w:adjustRightInd w:val="0"/>
+        <w:spacing w:after="40" w:line="240" w:lineRule="exact"/>
+        <w:ind w:left="640" w:hanging="640"/>
+        <w:jc w:val="both"/>
+        <w:rPr>
+          <w:noProof/>
+          <w:sz w:val="16"/>
+          <w:szCs w:val="24"/>
+        </w:rPr>
+      </w:pPr>
+      <w:r>
+        <w:rPr>
+          <w:noProof/>
+          <w:sz w:val="16"/>
+          <w:szCs w:val="24"/>
+        </w:rPr>
+        <w:t>[17]</w:t>
+      </w:r>
+      <w:r>
+        <w:rPr>
+          <w:noProof/>
+          <w:sz w:val="16"/>
+          <w:szCs w:val="24"/>
+        </w:rPr>
+        <w:tab/>
+      </w:r>
+      <w:r>
+        <w:rPr>
+          <w:color w:val="000000"/>
+          <w:sz w:val="16"/>
+          <w:szCs w:val="16"/>
+        </w:rPr>
+        <w:t>R. Rowlett, “Beaufort Scales (Wind Speed),” 2001. [Online].</w:t>
+      </w:r>
+      <w:r>
+        <w:rPr>
+          <w:color w:val="000000"/>
+          <w:sz w:val="16"/>
+          <w:szCs w:val="16"/>
+        </w:rPr>
+        <w:br/>
+        <w:t>Available: https://www.unc.edu/~rowlett/units/scales/beaufort.html.</w:t>
+      </w:r>
+      <w:r>
+        <w:rPr>
+          <w:color w:val="000000"/>
+          <w:sz w:val="16"/>
+          <w:szCs w:val="16"/>
+        </w:rPr>
+        <w:br/>
+        <w:t>[Accessed: 20-May-2018].</w:t>
+      </w:r>
+    </w:p>
+    <w:p>
+      <w:pPr>
+        <w:widowControl w:val="0"/>
+        <w:autoSpaceDE w:val="0"/>
+        <w:autoSpaceDN w:val="0"/>
+        <w:adjustRightInd w:val="0"/>
+        <w:spacing w:after="40" w:line="240" w:lineRule="exact"/>
+        <w:ind w:left="640" w:hanging="640"/>
+        <w:jc w:val="both"/>
+        <w:rPr>
+          <w:noProof/>
+          <w:sz w:val="16"/>
+          <w:szCs w:val="24"/>
+        </w:rPr>
+      </w:pPr>
+      <w:r>
+        <w:rPr>
+          <w:noProof/>
+          <w:sz w:val="16"/>
+          <w:szCs w:val="24"/>
+        </w:rPr>
+        <w:t>[18]</w:t>
+      </w:r>
+      <w:r>
+        <w:rPr>
+          <w:noProof/>
+          <w:sz w:val="16"/>
+          <w:szCs w:val="24"/>
+        </w:rPr>
+        <w:tab/>
+      </w:r>
+      <w:r>
+        <w:rPr>
+          <w:color w:val="000000"/>
+          <w:sz w:val="16"/>
+          <w:szCs w:val="16"/>
+        </w:rPr>
+        <w:t>J. Zandlo, G. Spoden, P. Bouley, and D. Ruschy, “Wind Direction</w:t>
+      </w:r>
+      <w:r>
+        <w:rPr>
+          <w:color w:val="000000"/>
+          <w:sz w:val="16"/>
+          <w:szCs w:val="16"/>
+        </w:rPr>
+        <w:br/>
+        <w:t xml:space="preserve">and Degrees,” </w:t>
+      </w:r>
+      <w:r>
+        <w:rPr>
+          <w:i/>
+          <w:iCs/>
+          <w:color w:val="000000"/>
+          <w:sz w:val="16"/>
+          <w:szCs w:val="16"/>
+        </w:rPr>
+        <w:t>University of Minnesota</w:t>
+      </w:r>
+      <w:r>
+        <w:rPr>
+          <w:color w:val="000000"/>
+          <w:sz w:val="16"/>
+          <w:szCs w:val="16"/>
+        </w:rPr>
+        <w:t>, 2001. [Online]. Available:</w:t>
+      </w:r>
+      <w:r>
+        <w:rPr>
+          <w:color w:val="000000"/>
+          <w:sz w:val="16"/>
+          <w:szCs w:val="16"/>
+        </w:rPr>
+        <w:br/>
+        <w:t>http://snowfence.umn.edu/Components/winddirectionanddegreeswit</w:t>
+      </w:r>
+      <w:r>
+        <w:rPr>
+          <w:color w:val="000000"/>
+          <w:sz w:val="16"/>
+          <w:szCs w:val="16"/>
+        </w:rPr>
+        <w:br/>
+        <w:t>houttable3.htm. [Accessed: 20-May-2018].</w:t>
+      </w:r>
+    </w:p>
+    <w:p>
+      <w:pPr>
+        <w:widowControl w:val="0"/>
+        <w:autoSpaceDE w:val="0"/>
+        <w:autoSpaceDN w:val="0"/>
+        <w:adjustRightInd w:val="0"/>
+        <w:spacing w:after="40" w:line="240" w:lineRule="exact"/>
+        <w:ind w:left="640" w:hanging="640"/>
+        <w:jc w:val="both"/>
+        <w:rPr>
+          <w:noProof/>
+          <w:sz w:val="16"/>
+          <w:szCs w:val="24"/>
+        </w:rPr>
+      </w:pPr>
+      <w:r>
+        <w:rPr>
+          <w:noProof/>
+          <w:sz w:val="16"/>
+          <w:szCs w:val="24"/>
+        </w:rPr>
+        <w:t>[19]</w:t>
+      </w:r>
+      <w:r>
+        <w:rPr>
+          <w:noProof/>
+          <w:sz w:val="16"/>
+          <w:szCs w:val="24"/>
+        </w:rPr>
+        <w:tab/>
+      </w:r>
+      <w:r>
+        <w:rPr>
+          <w:color w:val="000000"/>
+          <w:sz w:val="16"/>
+          <w:szCs w:val="16"/>
+        </w:rPr>
+        <w:t>J. Huby, “Cloud Coverage,” 2010. [Online]. Available:</w:t>
+      </w:r>
+      <w:r>
+        <w:rPr>
+          <w:color w:val="000000"/>
+          <w:sz w:val="16"/>
+          <w:szCs w:val="16"/>
+        </w:rPr>
+        <w:br/>
+        <w:t>http://www.theweatherprediction.com/habyhints/189/. [Accessed:</w:t>
+      </w:r>
+      <w:r>
+        <w:rPr>
+          <w:color w:val="000000"/>
+          <w:sz w:val="16"/>
+          <w:szCs w:val="16"/>
+        </w:rPr>
+        <w:br/>
+        <w:t>20-May-2018].</w:t>
+      </w:r>
+      <w:r>
+        <w:rPr>
+          <w:noProof/>
+          <w:sz w:val="16"/>
+          <w:szCs w:val="24"/>
+        </w:rPr>
+        <w:t xml:space="preserve"> </w:t>
+      </w:r>
+      <w:r>
+        <w:rPr>
+          <w:noProof/>
+          <w:sz w:val="16"/>
+          <w:szCs w:val="24"/>
+        </w:rPr>
+        <w:t>[20]</w:t>
+      </w:r>
+      <w:r>
+        <w:rPr>
+          <w:noProof/>
+          <w:sz w:val="16"/>
+          <w:szCs w:val="24"/>
+        </w:rPr>
+        <w:tab/>
+        <w:t xml:space="preserve">A. Belz, “Probabilistic Generation of Weather Forecast Texts,” </w:t>
+      </w:r>
+      <w:r>
+        <w:rPr>
+          <w:i/>
+          <w:iCs/>
+          <w:noProof/>
+          <w:sz w:val="16"/>
+          <w:szCs w:val="24"/>
+        </w:rPr>
+        <w:t>Naacl-Hlt</w:t>
+      </w:r>
+      <w:r>
+        <w:rPr>
+          <w:noProof/>
+          <w:sz w:val="16"/>
+          <w:szCs w:val="24"/>
+        </w:rPr>
+        <w:t>, no. April, pp. 164–171, 2007.</w:t>
+      </w:r>
+    </w:p>
+    <w:p>
+      <w:pPr>
+        <w:widowControl w:val="0"/>
+        <w:autoSpaceDE w:val="0"/>
+        <w:autoSpaceDN w:val="0"/>
+        <w:adjustRightInd w:val="0"/>
+        <w:spacing w:after="40" w:line="240" w:lineRule="exact"/>
+        <w:ind w:left="640" w:hanging="640"/>
+        <w:jc w:val="both"/>
+        <w:rPr>
+          <w:noProof/>
+          <w:sz w:val="16"/>
+          <w:szCs w:val="24"/>
+        </w:rPr>
+      </w:pPr>
+      <w:r>
+        <w:rPr>
+          <w:noProof/>
+          <w:sz w:val="16"/>
+          <w:szCs w:val="24"/>
+        </w:rPr>
+        <w:lastRenderedPageBreak/>
+        <w:t>[21]</w:t>
+      </w:r>
+      <w:r>
+        <w:rPr>
+          <w:noProof/>
+          <w:sz w:val="16"/>
+          <w:szCs w:val="24"/>
+        </w:rPr>
+        <w:tab/>
+      </w:r>
+      <w:r>
+        <w:rPr>
+          <w:color w:val="000000"/>
+          <w:sz w:val="16"/>
+          <w:szCs w:val="16"/>
+        </w:rPr>
+        <w:t>A. Ramos-soto, A. Bugarin, and S. Barro, “Fuzzy Sets Across the</w:t>
+      </w:r>
+      <w:r>
+        <w:rPr>
+          <w:color w:val="000000"/>
+          <w:sz w:val="16"/>
+          <w:szCs w:val="16"/>
+        </w:rPr>
+        <w:br/>
+        <w:t>Natural Language Generation Pipeline,” vol. c, pp. 1–16, 2016.</w:t>
+      </w:r>
+    </w:p>
+    <w:p>
+      <w:pPr>
+        <w:widowControl w:val="0"/>
+        <w:autoSpaceDE w:val="0"/>
+        <w:autoSpaceDN w:val="0"/>
+        <w:adjustRightInd w:val="0"/>
+        <w:spacing w:after="40" w:line="240" w:lineRule="exact"/>
+        <w:ind w:left="640" w:hanging="640"/>
+        <w:jc w:val="both"/>
+        <w:rPr>
+          <w:color w:val="000000"/>
+          <w:sz w:val="16"/>
+          <w:szCs w:val="16"/>
+        </w:rPr>
+      </w:pPr>
+      <w:r>
+        <w:rPr>
+          <w:noProof/>
+          <w:sz w:val="16"/>
+          <w:szCs w:val="24"/>
+        </w:rPr>
+        <w:t>[22]</w:t>
+      </w:r>
+      <w:r>
+        <w:rPr>
+          <w:noProof/>
+          <w:sz w:val="16"/>
+          <w:szCs w:val="24"/>
+        </w:rPr>
+        <w:tab/>
+      </w:r>
+      <w:r>
+        <w:rPr>
+          <w:color w:val="000000"/>
+          <w:sz w:val="16"/>
+          <w:szCs w:val="16"/>
+        </w:rPr>
+        <w:t>E. Reiter, “Building Natural-Language Generation Systems,” pp. 91–</w:t>
+      </w:r>
+      <w:r>
+        <w:rPr>
+          <w:color w:val="000000"/>
+          <w:sz w:val="16"/>
+          <w:szCs w:val="16"/>
+        </w:rPr>
+        <w:br/>
+        <w:t>93, 1996.</w:t>
+      </w:r>
+    </w:p>
+    <w:p>
+      <w:pPr>
+        <w:widowControl w:val="0"/>
+        <w:autoSpaceDE w:val="0"/>
+        <w:autoSpaceDN w:val="0"/>
+        <w:adjustRightInd w:val="0"/>
+        <w:spacing w:after="40" w:line="240" w:lineRule="exact"/>
+        <w:ind w:left="640" w:hanging="640"/>
+        <w:jc w:val="both"/>
+        <w:rPr>
+          <w:noProof/>
+          <w:sz w:val="16"/>
+          <w:szCs w:val="24"/>
+        </w:rPr>
+      </w:pPr>
+      <w:r>
+        <w:rPr>
+          <w:color w:val="000000"/>
+          <w:sz w:val="16"/>
+          <w:szCs w:val="16"/>
+        </w:rPr>
+        <w:t>[23]</w:t>
+      </w:r>
+      <w:r>
+        <w:rPr>
+          <w:noProof/>
+          <w:sz w:val="16"/>
+          <w:szCs w:val="24"/>
+        </w:rPr>
+        <w:t xml:space="preserve"> </w:t>
+      </w:r>
+      <w:r>
+        <w:rPr>
+          <w:noProof/>
+          <w:sz w:val="16"/>
+          <w:szCs w:val="24"/>
+        </w:rPr>
+        <w:tab/>
+      </w:r>
+      <w:r>
+        <w:rPr>
+          <w:color w:val="000000"/>
+          <w:sz w:val="16"/>
+          <w:szCs w:val="16"/>
+        </w:rPr>
+        <w:t>A. Ramos-Soto, A. Bugarín, and S. Barro, “On the role of linguistic</w:t>
+      </w:r>
+      <w:r>
+        <w:rPr>
+          <w:color w:val="000000"/>
+          <w:sz w:val="16"/>
+          <w:szCs w:val="16"/>
+        </w:rPr>
+        <w:br/>
+        <w:t>descriptions of data in the building of natural language generation</w:t>
+      </w:r>
+      <w:r>
+        <w:rPr>
+          <w:color w:val="000000"/>
+          <w:sz w:val="16"/>
+          <w:szCs w:val="16"/>
+        </w:rPr>
+        <w:br/>
+        <w:t xml:space="preserve">systems,” </w:t>
+      </w:r>
+      <w:r>
+        <w:rPr>
+          <w:i/>
+          <w:iCs/>
+          <w:color w:val="000000"/>
+          <w:sz w:val="16"/>
+          <w:szCs w:val="16"/>
+        </w:rPr>
+        <w:t>Fuzzy Sets Syst.</w:t>
+      </w:r>
+      <w:r>
+        <w:rPr>
+          <w:color w:val="000000"/>
+          <w:sz w:val="16"/>
+          <w:szCs w:val="16"/>
+        </w:rPr>
+        <w:t>, vol. 285, pp. 31–51, 2016.</w:t>
+      </w:r>
+    </w:p>
+    <w:p>
+      <w:pPr>
+        <w:widowControl w:val="0"/>
+        <w:autoSpaceDE w:val="0"/>
+        <w:autoSpaceDN w:val="0"/>
+        <w:adjustRightInd w:val="0"/>
+        <w:spacing w:after="40" w:line="240" w:lineRule="exact"/>
+        <w:ind w:left="640" w:hanging="640"/>
+        <w:jc w:val="both"/>
+        <w:rPr>
+          <w:noProof/>
+          <w:sz w:val="16"/>
+          <w:szCs w:val="24"/>
+        </w:rPr>
+      </w:pPr>
+      <w:r>
+        <w:rPr>
+          <w:noProof/>
+          <w:sz w:val="16"/>
+          <w:szCs w:val="24"/>
+        </w:rPr>
+        <w:t>[24</w:t>
+      </w:r>
+      <w:r>
+        <w:rPr>
+          <w:noProof/>
+          <w:sz w:val="16"/>
+          <w:szCs w:val="24"/>
+        </w:rPr>
+        <w:t>]</w:t>
+      </w:r>
+      <w:r>
+        <w:rPr>
+          <w:noProof/>
+          <w:sz w:val="16"/>
+          <w:szCs w:val="24"/>
+        </w:rPr>
+        <w:tab/>
+      </w:r>
+      <w:r>
+        <w:rPr>
+          <w:color w:val="000000"/>
+          <w:sz w:val="16"/>
+          <w:szCs w:val="16"/>
+        </w:rPr>
+        <w:t>A. Belz, “Probabilistic Generation of Weather Forecast Texts,”</w:t>
+      </w:r>
+      <w:r>
+        <w:rPr>
+          <w:color w:val="000000"/>
+          <w:sz w:val="16"/>
+          <w:szCs w:val="16"/>
+        </w:rPr>
+        <w:br/>
+      </w:r>
+      <w:r>
+        <w:rPr>
+          <w:i/>
+          <w:iCs/>
+          <w:color w:val="000000"/>
+          <w:sz w:val="16"/>
+          <w:szCs w:val="16"/>
+        </w:rPr>
+        <w:t>Naacl-Hlt</w:t>
+      </w:r>
+      <w:r>
+        <w:rPr>
+          <w:color w:val="000000"/>
+          <w:sz w:val="16"/>
+          <w:szCs w:val="16"/>
+        </w:rPr>
+        <w:t>, no. April, pp. 164–171, 2007.</w:t>
+      </w:r>
+    </w:p>
+    <w:p>
+      <w:pPr>
+        <w:widowControl w:val="0"/>
+        <w:autoSpaceDE w:val="0"/>
+        <w:autoSpaceDN w:val="0"/>
+        <w:adjustRightInd w:val="0"/>
+        <w:spacing w:after="40" w:line="240" w:lineRule="exact"/>
+        <w:ind w:left="640" w:hanging="640"/>
+        <w:jc w:val="both"/>
+        <w:rPr>
+          <w:noProof/>
+          <w:sz w:val="16"/>
+          <w:szCs w:val="24"/>
+        </w:rPr>
+      </w:pPr>
+      <w:r>
+        <w:rPr>
+          <w:noProof/>
+          <w:sz w:val="16"/>
+          <w:szCs w:val="24"/>
+        </w:rPr>
+        <w:t xml:space="preserve">[25]      </w:t>
+      </w:r>
+      <w:r>
+        <w:rPr>
+          <w:noProof/>
+          <w:sz w:val="16"/>
+          <w:szCs w:val="24"/>
+        </w:rPr>
+        <w:t xml:space="preserve">     </w:t>
+      </w:r>
+      <w:r>
+        <w:rPr>
+          <w:color w:val="000000"/>
+          <w:sz w:val="16"/>
+          <w:szCs w:val="16"/>
+        </w:rPr>
+        <w:t>R. I. Kittredge and N. Driedger, “Using Natural-Language Processing</w:t>
+      </w:r>
+      <w:r>
+        <w:rPr>
+          <w:color w:val="000000"/>
+          <w:sz w:val="16"/>
+          <w:szCs w:val="16"/>
+        </w:rPr>
+        <w:br/>
+        <w:t xml:space="preserve">to Produce Weather Forecasts,” </w:t>
+      </w:r>
+      <w:r>
+        <w:rPr>
+          <w:i/>
+          <w:iCs/>
+          <w:color w:val="000000"/>
+          <w:sz w:val="16"/>
+          <w:szCs w:val="16"/>
+        </w:rPr>
+        <w:t>IEEE Expert. Syst. their Appl.</w:t>
+      </w:r>
+      <w:r>
+        <w:rPr>
+          <w:color w:val="000000"/>
+          <w:sz w:val="16"/>
+          <w:szCs w:val="16"/>
+        </w:rPr>
+        <w:t>, vol.</w:t>
+      </w:r>
+      <w:r>
+        <w:rPr>
+          <w:color w:val="000000"/>
+          <w:sz w:val="16"/>
+          <w:szCs w:val="16"/>
+        </w:rPr>
+        <w:br/>
+        <w:t>9, no. 2, pp. 45–53, 1994.</w:t>
+      </w:r>
+      <w:r>
+        <w:rPr>
+          <w:noProof/>
+          <w:sz w:val="16"/>
+          <w:szCs w:val="24"/>
+        </w:rPr>
+        <w:t xml:space="preserve"> </w:t>
+      </w:r>
+    </w:p>
+    <w:p>
+      <w:pPr>
+        <w:widowControl w:val="0"/>
+        <w:autoSpaceDE w:val="0"/>
+        <w:autoSpaceDN w:val="0"/>
+        <w:adjustRightInd w:val="0"/>
+        <w:spacing w:after="40" w:line="240" w:lineRule="exact"/>
+        <w:ind w:left="640" w:hanging="640"/>
+        <w:jc w:val="both"/>
+        <w:rPr>
+          <w:noProof/>
+          <w:sz w:val="16"/>
+        </w:rPr>
+      </w:pPr>
+      <w:r>
+        <w:rPr>
+          <w:noProof/>
+          <w:sz w:val="16"/>
+          <w:szCs w:val="24"/>
+        </w:rPr>
+        <w:t xml:space="preserve">[26]           </w:t>
       </w:r>
       <w:r>
         <w:rPr>
@@ -14896,7 +14856,7 @@
 </file>
 
 <file path=word/endnotes.xml><?xml version="1.0" encoding="utf-8"?>
-<w:endnotes xmlns:wpc="http://schemas.microsoft.com/office/word/2010/wordprocessingCanvas" xmlns:cx="http://schemas.microsoft.com/office/drawing/2014/chartex" xmlns:cx1="http://schemas.microsoft.com/office/drawing/2015/9/8/chartex" xmlns:mc="http://schemas.openxmlformats.org/markup-compatibility/2006" xmlns:o="urn:schemas-microsoft-com:office:office" xmlns:r="http://schemas.openxmlformats.org/officeDocument/2006/relationships" xmlns:m="http://schemas.openxmlformats.org/officeDocument/2006/math" xmlns:v="urn:schemas-microsoft-com:vml" xmlns:wp14="http://schemas.microsoft.com/office/word/2010/wordprocessingDrawing" xmlns:wp="http://schemas.openxmlformats.org/drawingml/2006/wordprocessingDrawing" xmlns:w10="urn:schemas-microsoft-com:office:word" xmlns:w="http://schemas.openxmlformats.org/wordprocessingml/2006/main" xmlns:w14="http://schemas.microsoft.com/office/word/2010/wordml" xmlns:w15="http://schemas.microsoft.com/office/word/2012/wordml" xmlns:w16se="http://schemas.microsoft.com/office/word/2015/wordml/symex" xmlns:wpg="http://schemas.microsoft.com/office/word/2010/wordprocessingGroup" xmlns:wpi="http://schemas.microsoft.com/office/word/2010/wordprocessingInk" xmlns:wne="http://schemas.microsoft.com/office/word/2006/wordml" xmlns:wps="http://schemas.microsoft.com/office/word/2010/wordprocessingShape" mc:Ignorable="w14 w15 w16se wp14">
+<w:endnotes xmlns:wpc="http://schemas.microsoft.com/office/word/2010/wordprocessingCanvas" xmlns:mc="http://schemas.openxmlformats.org/markup-compatibility/2006" xmlns:o="urn:schemas-microsoft-com:office:office" xmlns:r="http://schemas.openxmlformats.org/officeDocument/2006/relationships" xmlns:m="http://schemas.openxmlformats.org/officeDocument/2006/math" xmlns:v="urn:schemas-microsoft-com:vml" xmlns:wp14="http://schemas.microsoft.com/office/word/2010/wordprocessingDrawing" xmlns:wp="http://schemas.openxmlformats.org/drawingml/2006/wordprocessingDrawing" xmlns:w10="urn:schemas-microsoft-com:office:word" xmlns:w="http://schemas.openxmlformats.org/wordprocessingml/2006/main" xmlns:w14="http://schemas.microsoft.com/office/word/2010/wordml" xmlns:w15="http://schemas.microsoft.com/office/word/2012/wordml" xmlns:wpg="http://schemas.microsoft.com/office/word/2010/wordprocessingGroup" xmlns:wpi="http://schemas.microsoft.com/office/word/2010/wordprocessingInk" xmlns:wne="http://schemas.microsoft.com/office/word/2006/wordml" xmlns:wps="http://schemas.microsoft.com/office/word/2010/wordprocessingShape" mc:Ignorable="w14 w15 wp14">
   <w:endnote w:type="separator" w:id="-1">
     <w:p>
       <w:r>
@@ -14915,7 +14875,7 @@
 </file>
 
 <file path=word/footnotes.xml><?xml version="1.0" encoding="utf-8"?>
-<w:footnotes xmlns:wpc="http://schemas.microsoft.com/office/word/2010/wordprocessingCanvas" xmlns:cx="http://schemas.microsoft.com/office/drawing/2014/chartex" xmlns:cx1="http://schemas.microsoft.com/office/drawing/2015/9/8/chartex" xmlns:mc="http://schemas.openxmlformats.org/markup-compatibility/2006" xmlns:o="urn:schemas-microsoft-com:office:office" xmlns:r="http://schemas.openxmlformats.org/officeDocument/2006/relationships" xmlns:m="http://schemas.openxmlformats.org/officeDocument/2006/math" xmlns:v="urn:schemas-microsoft-com:vml" xmlns:wp14="http://schemas.microsoft.com/office/word/2010/wordprocessingDrawing" xmlns:wp="http://schemas.openxmlformats.org/drawingml/2006/wordprocessingDrawing" xmlns:w10="urn:schemas-microsoft-com:office:word" xmlns:w="http://schemas.openxmlformats.org/wordprocessingml/2006/main" xmlns:w14="http://schemas.microsoft.com/office/word/2010/wordml" xmlns:w15="http://schemas.microsoft.com/office/word/2012/wordml" xmlns:w16se="http://schemas.microsoft.com/office/word/2015/wordml/symex" xmlns:wpg="http://schemas.microsoft.com/office/word/2010/wordprocessingGroup" xmlns:wpi="http://schemas.microsoft.com/office/word/2010/wordprocessingInk" xmlns:wne="http://schemas.microsoft.com/office/word/2006/wordml" xmlns:wps="http://schemas.microsoft.com/office/word/2010/wordprocessingShape" mc:Ignorable="w14 w15 w16se wp14">
+<w:footnotes xmlns:wpc="http://schemas.microsoft.com/office/word/2010/wordprocessingCanvas" xmlns:mc="http://schemas.openxmlformats.org/markup-compatibility/2006" xmlns:o="urn:schemas-microsoft-com:office:office" xmlns:r="http://schemas.openxmlformats.org/officeDocument/2006/relationships" xmlns:m="http://schemas.openxmlformats.org/officeDocument/2006/math" xmlns:v="urn:schemas-microsoft-com:vml" xmlns:wp14="http://schemas.microsoft.com/office/word/2010/wordprocessingDrawing" xmlns:wp="http://schemas.openxmlformats.org/drawingml/2006/wordprocessingDrawing" xmlns:w10="urn:schemas-microsoft-com:office:word" xmlns:w="http://schemas.openxmlformats.org/wordprocessingml/2006/main" xmlns:w14="http://schemas.microsoft.com/office/word/2010/wordml" xmlns:w15="http://schemas.microsoft.com/office/word/2012/wordml" xmlns:wpg="http://schemas.microsoft.com/office/word/2010/wordprocessingGroup" xmlns:wpi="http://schemas.microsoft.com/office/word/2010/wordprocessingInk" xmlns:wne="http://schemas.microsoft.com/office/word/2006/wordml" xmlns:wps="http://schemas.microsoft.com/office/word/2010/wordprocessingShape" mc:Ignorable="w14 w15 wp14">
   <w:footnote w:type="separator" w:id="-1">
     <w:p>
       <w:r>
@@ -14934,8 +14894,8 @@
 </file>
 
 <file path=word/numbering.xml><?xml version="1.0" encoding="utf-8"?>
-<w:numbering xmlns:wpc="http://schemas.microsoft.com/office/word/2010/wordprocessingCanvas" xmlns:cx="http://schemas.microsoft.com/office/drawing/2014/chartex" xmlns:cx1="http://schemas.microsoft.com/office/drawing/2015/9/8/chartex" xmlns:mc="http://schemas.openxmlformats.org/markup-compatibility/2006" xmlns:o="urn:schemas-microsoft-com:office:office" xmlns:r="http://schemas.openxmlformats.org/officeDocument/2006/relationships" xmlns:m="http://schemas.openxmlformats.org/officeDocument/2006/math" xmlns:v="urn:schemas-microsoft-com:vml" xmlns:wp14="http://schemas.microsoft.com/office/word/2010/wordprocessingDrawing" xmlns:wp="http://schemas.openxmlformats.org/drawingml/2006/wordprocessingDrawing" xmlns:w10="urn:schemas-microsoft-com:office:word" xmlns:w="http://schemas.openxmlformats.org/wordprocessingml/2006/main" xmlns:w14="http://schemas.microsoft.com/office/word/2010/wordml" xmlns:w15="http://schemas.microsoft.com/office/word/2012/wordml" xmlns:w16se="http://schemas.microsoft.com/office/word/2015/wordml/symex" xmlns:wpg="http://schemas.microsoft.com/office/word/2010/wordprocessingGroup" xmlns:wpi="http://schemas.microsoft.com/office/word/2010/wordprocessingInk" xmlns:wne="http://schemas.microsoft.com/office/word/2006/wordml" xmlns:wps="http://schemas.microsoft.com/office/word/2010/wordprocessingShape" mc:Ignorable="w14 w15 w16se wp14">
-  <w:abstractNum w:abstractNumId="0" w15:restartNumberingAfterBreak="0">
+<w:numbering xmlns:wpc="http://schemas.microsoft.com/office/word/2010/wordprocessingCanvas" xmlns:mc="http://schemas.openxmlformats.org/markup-compatibility/2006" xmlns:o="urn:schemas-microsoft-com:office:office" xmlns:r="http://schemas.openxmlformats.org/officeDocument/2006/relationships" xmlns:m="http://schemas.openxmlformats.org/officeDocument/2006/math" xmlns:v="urn:schemas-microsoft-com:vml" xmlns:wp14="http://schemas.microsoft.com/office/word/2010/wordprocessingDrawing" xmlns:wp="http://schemas.openxmlformats.org/drawingml/2006/wordprocessingDrawing" xmlns:w10="urn:schemas-microsoft-com:office:word" xmlns:w="http://schemas.openxmlformats.org/wordprocessingml/2006/main" xmlns:w14="http://schemas.microsoft.com/office/word/2010/wordml" xmlns:w15="http://schemas.microsoft.com/office/word/2012/wordml" xmlns:wpg="http://schemas.microsoft.com/office/word/2010/wordprocessingGroup" xmlns:wpi="http://schemas.microsoft.com/office/word/2010/wordprocessingInk" xmlns:wne="http://schemas.microsoft.com/office/word/2006/wordml" xmlns:wps="http://schemas.microsoft.com/office/word/2010/wordprocessingShape" mc:Ignorable="w14 w15 wp14">
+  <w:abstractNum w:abstractNumId="0">
     <w:nsid w:val="18F93580"/>
     <w:multiLevelType w:val="multilevel"/>
     <w:tmpl w:val="D4B8574C"/>
@@ -15056,7 +15016,7 @@
       </w:rPr>
     </w:lvl>
   </w:abstractNum>
-  <w:abstractNum w:abstractNumId="1" w15:restartNumberingAfterBreak="0">
+  <w:abstractNum w:abstractNumId="1">
     <w:nsid w:val="1ABC61B4"/>
     <w:multiLevelType w:val="hybridMultilevel"/>
     <w:tmpl w:val="8C949642"/>
@@ -15142,7 +15102,7 @@
       </w:pPr>
     </w:lvl>
   </w:abstractNum>
-  <w:abstractNum w:abstractNumId="2" w15:restartNumberingAfterBreak="0">
+  <w:abstractNum w:abstractNumId="2">
     <w:nsid w:val="20AF0333"/>
     <w:multiLevelType w:val="hybridMultilevel"/>
     <w:tmpl w:val="CB0E7F4E"/>
@@ -15284,7 +15244,7 @@
       </w:rPr>
     </w:lvl>
   </w:abstractNum>
-  <w:abstractNum w:abstractNumId="3" w15:restartNumberingAfterBreak="0">
+  <w:abstractNum w:abstractNumId="3">
     <w:nsid w:val="26FE1FCF"/>
     <w:multiLevelType w:val="hybridMultilevel"/>
     <w:tmpl w:val="33826962"/>
@@ -15445,7 +15405,7 @@
       </w:rPr>
     </w:lvl>
   </w:abstractNum>
-  <w:abstractNum w:abstractNumId="4" w15:restartNumberingAfterBreak="0">
+  <w:abstractNum w:abstractNumId="4">
     <w:nsid w:val="2FD8315E"/>
     <w:multiLevelType w:val="hybridMultilevel"/>
     <w:tmpl w:val="65EA1BA8"/>
@@ -15534,7 +15494,7 @@
       </w:pPr>
     </w:lvl>
   </w:abstractNum>
-  <w:abstractNum w:abstractNumId="5" w15:restartNumberingAfterBreak="0">
+  <w:abstractNum w:abstractNumId="5">
     <w:nsid w:val="30FE3EF2"/>
     <w:multiLevelType w:val="hybridMultilevel"/>
     <w:tmpl w:val="5F4EAB26"/>
@@ -15623,7 +15583,7 @@
       </w:pPr>
     </w:lvl>
   </w:abstractNum>
-  <w:abstractNum w:abstractNumId="6" w15:restartNumberingAfterBreak="0">
+  <w:abstractNum w:abstractNumId="6">
     <w:nsid w:val="37660336"/>
     <w:multiLevelType w:val="hybridMultilevel"/>
     <w:tmpl w:val="78D27160"/>
@@ -15764,7 +15724,7 @@
       </w:rPr>
     </w:lvl>
   </w:abstractNum>
-  <w:abstractNum w:abstractNumId="7" w15:restartNumberingAfterBreak="0">
+  <w:abstractNum w:abstractNumId="7">
     <w:nsid w:val="39E54FC6"/>
     <w:multiLevelType w:val="singleLevel"/>
     <w:tmpl w:val="5B7288D4"/>
@@ -15784,7 +15744,7 @@
       </w:rPr>
     </w:lvl>
   </w:abstractNum>
-  <w:abstractNum w:abstractNumId="8" w15:restartNumberingAfterBreak="0">
+  <w:abstractNum w:abstractNumId="8">
     <w:nsid w:val="3E464612"/>
     <w:multiLevelType w:val="hybridMultilevel"/>
     <w:tmpl w:val="D2687F5E"/>
@@ -15870,7 +15830,7 @@
       </w:pPr>
     </w:lvl>
   </w:abstractNum>
-  <w:abstractNum w:abstractNumId="9" w15:restartNumberingAfterBreak="0">
+  <w:abstractNum w:abstractNumId="9">
     <w:nsid w:val="4189603E"/>
     <w:multiLevelType w:val="multilevel"/>
     <w:tmpl w:val="5CA49164"/>
@@ -15882,7 +15842,7 @@
       <w:lvlJc w:val="center"/>
       <w:pPr>
         <w:tabs>
-          <w:tab w:val="num" w:pos="576"/>
+          <w:tab w:val="num" w:pos="144"/>
         </w:tabs>
         <w:ind w:firstLine="216"/>
       </w:pPr>
@@ -16077,7 +16037,7 @@
       </w:rPr>
     </w:lvl>
   </w:abstractNum>
-  <w:abstractNum w:abstractNumId="10" w15:restartNumberingAfterBreak="0">
+  <w:abstractNum w:abstractNumId="10">
     <w:nsid w:val="41FC2C41"/>
     <w:multiLevelType w:val="hybridMultilevel"/>
     <w:tmpl w:val="7DCCA34C"/>
@@ -16166,7 +16126,7 @@
       </w:pPr>
     </w:lvl>
   </w:abstractNum>
-  <w:abstractNum w:abstractNumId="11" w15:restartNumberingAfterBreak="0">
+  <w:abstractNum w:abstractNumId="11">
     <w:nsid w:val="52CA544A"/>
     <w:multiLevelType w:val="singleLevel"/>
     <w:tmpl w:val="987C499A"/>
@@ -16193,7 +16153,7 @@
       </w:rPr>
     </w:lvl>
   </w:abstractNum>
-  <w:abstractNum w:abstractNumId="12" w15:restartNumberingAfterBreak="0">
+  <w:abstractNum w:abstractNumId="12">
     <w:nsid w:val="695C3E19"/>
     <w:multiLevelType w:val="hybridMultilevel"/>
     <w:tmpl w:val="69764F28"/>
@@ -16282,7 +16242,7 @@
       </w:pPr>
     </w:lvl>
   </w:abstractNum>
-  <w:abstractNum w:abstractNumId="13" w15:restartNumberingAfterBreak="0">
+  <w:abstractNum w:abstractNumId="13">
     <w:nsid w:val="69C87828"/>
     <w:multiLevelType w:val="hybridMultilevel"/>
     <w:tmpl w:val="730AB2E8"/>
@@ -16371,7 +16331,7 @@
       </w:pPr>
     </w:lvl>
   </w:abstractNum>
-  <w:abstractNum w:abstractNumId="14" w15:restartNumberingAfterBreak="0">
+  <w:abstractNum w:abstractNumId="14">
     <w:nsid w:val="6C402C58"/>
     <w:multiLevelType w:val="hybridMultilevel"/>
     <w:tmpl w:val="3C0611EA"/>
@@ -16516,7 +16476,7 @@
       </w:rPr>
     </w:lvl>
   </w:abstractNum>
-  <w:abstractNum w:abstractNumId="15" w15:restartNumberingAfterBreak="0">
+  <w:abstractNum w:abstractNumId="15">
     <w:nsid w:val="6CD32DA8"/>
     <w:multiLevelType w:val="singleLevel"/>
     <w:tmpl w:val="166470C2"/>
@@ -16542,7 +16502,7 @@
       </w:rPr>
     </w:lvl>
   </w:abstractNum>
-  <w:abstractNum w:abstractNumId="16" w15:restartNumberingAfterBreak="0">
+  <w:abstractNum w:abstractNumId="16">
     <w:nsid w:val="7CD255F0"/>
     <w:multiLevelType w:val="hybridMultilevel"/>
     <w:tmpl w:val="1BBC66D6"/>
@@ -16717,7 +16677,7 @@
 </file>
 
 <file path=word/styles.xml><?xml version="1.0" encoding="utf-8"?>
-<w:styles xmlns:mc="http://schemas.openxmlformats.org/markup-compatibility/2006" xmlns:r="http://schemas.openxmlformats.org/officeDocument/2006/relationships" xmlns:w="http://schemas.openxmlformats.org/wordprocessingml/2006/main" xmlns:w14="http://schemas.microsoft.com/office/word/2010/wordml" xmlns:w15="http://schemas.microsoft.com/office/word/2012/wordml" xmlns:w16se="http://schemas.microsoft.com/office/word/2015/wordml/symex" mc:Ignorable="w14 w15 w16se">
+<w:styles xmlns:mc="http://schemas.openxmlformats.org/markup-compatibility/2006" xmlns:r="http://schemas.openxmlformats.org/officeDocument/2006/relationships" xmlns:w="http://schemas.openxmlformats.org/wordprocessingml/2006/main" xmlns:w14="http://schemas.microsoft.com/office/word/2010/wordml" xmlns:w15="http://schemas.microsoft.com/office/word/2012/wordml" mc:Ignorable="w14 w15">
   <w:docDefaults>
     <w:rPrDefault>
       <w:rPr>
@@ -17126,7 +17086,9 @@
         <w:numId w:val="4"/>
       </w:numPr>
       <w:tabs>
+        <w:tab w:val="clear" w:pos="144"/>
         <w:tab w:val="left" w:pos="216"/>
+        <w:tab w:val="num" w:pos="576"/>
       </w:tabs>
       <w:spacing w:before="160" w:after="80"/>
       <w:ind w:firstLine="0"/>
@@ -17668,6 +17630,7 @@
     <w:uiPriority w:val="39"/>
     <w:rsid w:val="00D86FBC"/>
     <w:tblPr>
+      <w:tblInd w:w="0" w:type="dxa"/>
       <w:tblBorders>
         <w:top w:val="single" w:sz="4" w:space="0" w:color="auto"/>
         <w:left w:val="single" w:sz="4" w:space="0" w:color="auto"/>
@@ -17676,6 +17639,12 @@
         <w:insideH w:val="single" w:sz="4" w:space="0" w:color="auto"/>
         <w:insideV w:val="single" w:sz="4" w:space="0" w:color="auto"/>
       </w:tblBorders>
+      <w:tblCellMar>
+        <w:top w:w="0" w:type="dxa"/>
+        <w:left w:w="108" w:type="dxa"/>
+        <w:bottom w:w="0" w:type="dxa"/>
+        <w:right w:w="108" w:type="dxa"/>
+      </w:tblCellMar>
     </w:tblPr>
   </w:style>
   <w:style w:type="character" w:styleId="SubtleEmphasis">
@@ -17736,10 +17705,17 @@
     <w:tblPr>
       <w:tblStyleRowBandSize w:val="1"/>
       <w:tblStyleColBandSize w:val="1"/>
+      <w:tblInd w:w="0" w:type="dxa"/>
       <w:tblBorders>
         <w:top w:val="single" w:sz="4" w:space="0" w:color="7F7F7F" w:themeColor="text1" w:themeTint="80"/>
         <w:bottom w:val="single" w:sz="4" w:space="0" w:color="7F7F7F" w:themeColor="text1" w:themeTint="80"/>
       </w:tblBorders>
+      <w:tblCellMar>
+        <w:top w:w="0" w:type="dxa"/>
+        <w:left w:w="108" w:type="dxa"/>
+        <w:bottom w:w="0" w:type="dxa"/>
+        <w:right w:w="108" w:type="dxa"/>
+      </w:tblCellMar>
     </w:tblPr>
     <w:tblStylePr w:type="firstRow">
       <w:rPr>
@@ -18190,7 +18166,7 @@
 </file>
 
 <file path=customXml/itemProps1.xml><?xml version="1.0" encoding="utf-8"?>
-<ds:datastoreItem xmlns:ds="http://schemas.openxmlformats.org/officeDocument/2006/customXml" ds:itemID="{98164E85-676B-474E-AFAD-62FCA9A31D3E}">
+<ds:datastoreItem xmlns:ds="http://schemas.openxmlformats.org/officeDocument/2006/customXml" ds:itemID="{9F3B6BC7-D4CA-40B0-B224-579B8E4D5E05}">
   <ds:schemaRefs>
     <ds:schemaRef ds:uri="http://schemas.openxmlformats.org/officeDocument/2006/bibliography"/>
   </ds:schemaRefs>

</xml_diff>